<commit_message>
hot fix and comnplete game
</commit_message>
<xml_diff>
--- a/Báo cáo/Báo cáo BTL .docx
+++ b/Báo cáo/Báo cáo BTL .docx
@@ -2704,9 +2704,9 @@
       <w:r>
         <w:lastRenderedPageBreak/>
         <w:drawing>
-          <wp:inline distT="0" distB="0" distL="0" distR="0" wp14:anchorId="5E89C06A" wp14:editId="0A586C7F">
-            <wp:extent cx="5943600" cy="4876165"/>
-            <wp:effectExtent l="0" t="0" r="0" b="635"/>
+          <wp:inline distT="0" distB="0" distL="0" distR="0" wp14:anchorId="5E89C06A" wp14:editId="5CE85759">
+            <wp:extent cx="5537200" cy="4876165"/>
+            <wp:effectExtent l="0" t="0" r="6350" b="635"/>
             <wp:docPr id="1322653888" name="Picture 1"/>
             <wp:cNvGraphicFramePr>
               <a:graphicFrameLocks xmlns:a="http://schemas.openxmlformats.org/drawingml/2006/main" noChangeAspect="1"/>
@@ -2727,7 +2727,7 @@
                   <pic:spPr>
                     <a:xfrm>
                       <a:off x="0" y="0"/>
-                      <a:ext cx="5943600" cy="4876165"/>
+                      <a:ext cx="5537200" cy="4876165"/>
                     </a:xfrm>
                     <a:prstGeom prst="rect">
                       <a:avLst/>
@@ -2811,8 +2811,8 @@
         </w:rPr>
         <w:lastRenderedPageBreak/>
         <w:drawing>
-          <wp:inline distT="0" distB="0" distL="0" distR="0" wp14:anchorId="64F3CFFC" wp14:editId="36157AA6">
-            <wp:extent cx="5943600" cy="5646420"/>
+          <wp:inline distT="0" distB="0" distL="0" distR="0" wp14:anchorId="64F3CFFC" wp14:editId="0FF44281">
+            <wp:extent cx="5702300" cy="5646420"/>
             <wp:effectExtent l="0" t="0" r="0" b="0"/>
             <wp:docPr id="2084384355" name="Picture 1"/>
             <wp:cNvGraphicFramePr>
@@ -2834,7 +2834,7 @@
                   <pic:spPr>
                     <a:xfrm>
                       <a:off x="0" y="0"/>
-                      <a:ext cx="5943600" cy="5646420"/>
+                      <a:ext cx="5702300" cy="5646420"/>
                     </a:xfrm>
                     <a:prstGeom prst="rect">
                       <a:avLst/>
@@ -2901,9 +2901,9 @@
           <w:szCs w:val="26"/>
         </w:rPr>
         <w:drawing>
-          <wp:inline distT="0" distB="0" distL="0" distR="0" wp14:anchorId="5F754093" wp14:editId="4AD56B4C">
-            <wp:extent cx="5268686" cy="1871345"/>
-            <wp:effectExtent l="0" t="0" r="8255" b="0"/>
+          <wp:inline distT="0" distB="0" distL="0" distR="0" wp14:anchorId="5F754093" wp14:editId="70AFF3CD">
+            <wp:extent cx="5651500" cy="1871313"/>
+            <wp:effectExtent l="0" t="0" r="6350" b="0"/>
             <wp:docPr id="241597180" name="Picture 1"/>
             <wp:cNvGraphicFramePr>
               <a:graphicFrameLocks xmlns:a="http://schemas.openxmlformats.org/drawingml/2006/main" noChangeAspect="1"/>
@@ -2924,7 +2924,7 @@
                   <pic:spPr>
                     <a:xfrm>
                       <a:off x="0" y="0"/>
-                      <a:ext cx="5296921" cy="1881374"/>
+                      <a:ext cx="5702063" cy="1888055"/>
                     </a:xfrm>
                     <a:prstGeom prst="rect">
                       <a:avLst/>
@@ -3128,8 +3128,8 @@
           <w:rFonts w:ascii="Times New Roman" w:hAnsi="Times New Roman" w:cs="Times New Roman"/>
         </w:rPr>
         <w:drawing>
-          <wp:inline distT="0" distB="0" distL="0" distR="0" wp14:anchorId="3796971B" wp14:editId="42CA03E0">
-            <wp:extent cx="5943600" cy="1321435"/>
+          <wp:inline distT="0" distB="0" distL="0" distR="0" wp14:anchorId="3796971B" wp14:editId="3D1F4121">
+            <wp:extent cx="5207000" cy="1321435"/>
             <wp:effectExtent l="0" t="0" r="0" b="0"/>
             <wp:docPr id="1392101142" name="Picture 1"/>
             <wp:cNvGraphicFramePr>
@@ -3151,7 +3151,7 @@
                   <pic:spPr>
                     <a:xfrm>
                       <a:off x="0" y="0"/>
-                      <a:ext cx="5943600" cy="1321435"/>
+                      <a:ext cx="5207000" cy="1321435"/>
                     </a:xfrm>
                     <a:prstGeom prst="rect">
                       <a:avLst/>
@@ -3242,9 +3242,9 @@
           <w:szCs w:val="26"/>
         </w:rPr>
         <w:drawing>
-          <wp:inline distT="0" distB="0" distL="0" distR="0" wp14:anchorId="57996003" wp14:editId="66ED28B1">
-            <wp:extent cx="5943600" cy="5026025"/>
-            <wp:effectExtent l="0" t="0" r="0" b="3175"/>
+          <wp:inline distT="0" distB="0" distL="0" distR="0" wp14:anchorId="57996003" wp14:editId="3973EE55">
+            <wp:extent cx="5403850" cy="5026025"/>
+            <wp:effectExtent l="0" t="0" r="6350" b="3175"/>
             <wp:docPr id="1569891717" name="Picture 1"/>
             <wp:cNvGraphicFramePr>
               <a:graphicFrameLocks xmlns:a="http://schemas.openxmlformats.org/drawingml/2006/main" noChangeAspect="1"/>
@@ -3265,7 +3265,7 @@
                   <pic:spPr>
                     <a:xfrm>
                       <a:off x="0" y="0"/>
-                      <a:ext cx="5943600" cy="5026025"/>
+                      <a:ext cx="5403850" cy="5026025"/>
                     </a:xfrm>
                     <a:prstGeom prst="rect">
                       <a:avLst/>
@@ -3373,8 +3373,8 @@
           <w:szCs w:val="26"/>
         </w:rPr>
         <w:drawing>
-          <wp:inline distT="0" distB="0" distL="0" distR="0" wp14:anchorId="3031308F" wp14:editId="0CDFC494">
-            <wp:extent cx="5943600" cy="4153535"/>
+          <wp:inline distT="0" distB="0" distL="0" distR="0" wp14:anchorId="3031308F" wp14:editId="4775F6B1">
+            <wp:extent cx="5162550" cy="4153535"/>
             <wp:effectExtent l="0" t="0" r="0" b="0"/>
             <wp:docPr id="96915113" name="Picture 1"/>
             <wp:cNvGraphicFramePr>
@@ -3396,7 +3396,7 @@
                   <pic:spPr>
                     <a:xfrm>
                       <a:off x="0" y="0"/>
-                      <a:ext cx="5943600" cy="4153535"/>
+                      <a:ext cx="5162550" cy="4153535"/>
                     </a:xfrm>
                     <a:prstGeom prst="rect">
                       <a:avLst/>
@@ -3443,8 +3443,8 @@
           <w:szCs w:val="26"/>
         </w:rPr>
         <w:drawing>
-          <wp:inline distT="0" distB="0" distL="0" distR="0" wp14:anchorId="14725070" wp14:editId="165B8701">
-            <wp:extent cx="5943600" cy="1061720"/>
+          <wp:inline distT="0" distB="0" distL="0" distR="0" wp14:anchorId="14725070" wp14:editId="5EB33E7C">
+            <wp:extent cx="5162550" cy="1061720"/>
             <wp:effectExtent l="0" t="0" r="0" b="5080"/>
             <wp:docPr id="611201151" name="Picture 1"/>
             <wp:cNvGraphicFramePr>
@@ -3466,7 +3466,7 @@
                   <pic:spPr>
                     <a:xfrm>
                       <a:off x="0" y="0"/>
-                      <a:ext cx="5943600" cy="1061720"/>
+                      <a:ext cx="5162550" cy="1061720"/>
                     </a:xfrm>
                     <a:prstGeom prst="rect">
                       <a:avLst/>
@@ -3511,6 +3511,7 @@
           <w:sz w:val="26"/>
           <w:szCs w:val="26"/>
         </w:rPr>
+        <w:lastRenderedPageBreak/>
         <w:tab/>
       </w:r>
       <w:r>
@@ -3521,56 +3522,6 @@
         </w:rPr>
         <w:tab/>
       </w:r>
-    </w:p>
-    <w:p>
-      <w:pPr>
-        <w:pStyle w:val="ListParagraph"/>
-        <w:numPr>
-          <w:ilvl w:val="1"/>
-          <w:numId w:val="3"/>
-        </w:numPr>
-        <w:rPr>
-          <w:rFonts w:ascii="Times New Roman" w:hAnsi="Times New Roman" w:cs="Times New Roman"/>
-          <w:sz w:val="26"/>
-          <w:szCs w:val="26"/>
-        </w:rPr>
-      </w:pPr>
-      <w:r>
-        <w:rPr>
-          <w:rFonts w:ascii="Times New Roman" w:hAnsi="Times New Roman" w:cs="Times New Roman"/>
-          <w:b/>
-          <w:sz w:val="26"/>
-          <w:szCs w:val="26"/>
-        </w:rPr>
-        <w:t>Animation</w:t>
-      </w:r>
-      <w:r>
-        <w:rPr>
-          <w:rFonts w:ascii="Times New Roman" w:hAnsi="Times New Roman" w:cs="Times New Roman"/>
-          <w:sz w:val="26"/>
-          <w:szCs w:val="26"/>
-        </w:rPr>
-        <w:t xml:space="preserve">: sẽ gồm 1 danh sách các frame, mỗi frame cho hiển thị trong khoảng thời gian nhỏ nhỏ (vd tầm 0.1s) , như vậy sau mỗi 0.1s nó sẽ </w:t>
-      </w:r>
-      <w:r>
-        <w:rPr>
-          <w:rFonts w:ascii="Times New Roman" w:hAnsi="Times New Roman" w:cs="Times New Roman"/>
-          <w:sz w:val="26"/>
-          <w:szCs w:val="26"/>
-        </w:rPr>
-        <w:lastRenderedPageBreak/>
-        <w:t>chuyển sang vẽ frame tiếp theo, cho tới khi vẽ xong frame cuối cùng thì chuyển về vẽ frame đầu tiên.</w:t>
-      </w:r>
-    </w:p>
-    <w:p>
-      <w:pPr>
-        <w:ind w:left="720"/>
-        <w:rPr>
-          <w:rFonts w:ascii="Times New Roman" w:hAnsi="Times New Roman" w:cs="Times New Roman"/>
-          <w:sz w:val="26"/>
-          <w:szCs w:val="26"/>
-        </w:rPr>
-      </w:pPr>
       <w:r>
         <w:rPr>
           <w:rFonts w:ascii="Times New Roman" w:hAnsi="Times New Roman" w:cs="Times New Roman"/>
@@ -3578,10 +3529,10 @@
           <w:szCs w:val="26"/>
         </w:rPr>
         <w:drawing>
-          <wp:inline distT="0" distB="0" distL="0" distR="0" wp14:anchorId="2EB8CFDB" wp14:editId="030AE00D">
-            <wp:extent cx="5943600" cy="4948555"/>
-            <wp:effectExtent l="0" t="0" r="0" b="4445"/>
-            <wp:docPr id="33" name="Picture 33"/>
+          <wp:inline distT="0" distB="0" distL="0" distR="0" wp14:anchorId="6BCC4E16" wp14:editId="67ED88AE">
+            <wp:extent cx="5943600" cy="4784725"/>
+            <wp:effectExtent l="0" t="0" r="0" b="0"/>
+            <wp:docPr id="254251065" name="Picture 1" descr="A screen shot of a computer program&#10;&#10;Description automatically generated"/>
             <wp:cNvGraphicFramePr>
               <a:graphicFrameLocks xmlns:a="http://schemas.openxmlformats.org/drawingml/2006/main" noChangeAspect="1"/>
             </wp:cNvGraphicFramePr>
@@ -3589,7 +3540,7 @@
               <a:graphicData uri="http://schemas.openxmlformats.org/drawingml/2006/picture">
                 <pic:pic xmlns:pic="http://schemas.openxmlformats.org/drawingml/2006/picture">
                   <pic:nvPicPr>
-                    <pic:cNvPr id="1" name=""/>
+                    <pic:cNvPr id="254251065" name="Picture 1" descr="A screen shot of a computer program&#10;&#10;Description automatically generated"/>
                     <pic:cNvPicPr/>
                   </pic:nvPicPr>
                   <pic:blipFill>
@@ -3601,7 +3552,7 @@
                   <pic:spPr>
                     <a:xfrm>
                       <a:off x="0" y="0"/>
-                      <a:ext cx="5943600" cy="4948555"/>
+                      <a:ext cx="5943600" cy="4784725"/>
                     </a:xfrm>
                     <a:prstGeom prst="rect">
                       <a:avLst/>
@@ -3616,16 +3567,6 @@
     </w:p>
     <w:p>
       <w:pPr>
-        <w:ind w:left="720"/>
-        <w:rPr>
-          <w:rFonts w:ascii="Times New Roman" w:hAnsi="Times New Roman" w:cs="Times New Roman"/>
-          <w:sz w:val="26"/>
-          <w:szCs w:val="26"/>
-        </w:rPr>
-      </w:pPr>
-    </w:p>
-    <w:p>
-      <w:pPr>
         <w:pStyle w:val="ListParagraph"/>
         <w:numPr>
           <w:ilvl w:val="1"/>
@@ -3644,36 +3585,50 @@
           <w:sz w:val="26"/>
           <w:szCs w:val="26"/>
         </w:rPr>
-        <w:t>Button</w:t>
-      </w:r>
-      <w:r>
-        <w:rPr>
-          <w:rFonts w:ascii="Times New Roman" w:hAnsi="Times New Roman" w:cs="Times New Roman"/>
-          <w:sz w:val="26"/>
-          <w:szCs w:val="26"/>
-        </w:rPr>
-        <w:t>: đây là class nhóm em tự code lại (do khi dùng JButton của java thì không thấy hiển thị trên game</w:t>
-      </w:r>
-      <w:r>
-        <w:rPr>
-          <w:rFonts w:ascii="Times New Roman" w:hAnsi="Times New Roman" w:cs="Times New Roman"/>
-          <w:sz w:val="26"/>
-          <w:szCs w:val="26"/>
-        </w:rPr>
-        <w:t xml:space="preserve"> và chưa khắc phục được</w:t>
-      </w:r>
-      <w:r>
-        <w:rPr>
-          <w:rFonts w:ascii="Times New Roman" w:hAnsi="Times New Roman" w:cs="Times New Roman"/>
-          <w:sz w:val="26"/>
-          <w:szCs w:val="26"/>
-        </w:rPr>
-        <w:t>)</w:t>
-      </w:r>
-    </w:p>
-    <w:p>
-      <w:pPr>
-        <w:pStyle w:val="ListParagraph"/>
+        <w:t>Animation</w:t>
+      </w:r>
+      <w:r>
+        <w:rPr>
+          <w:rFonts w:ascii="Times New Roman" w:hAnsi="Times New Roman" w:cs="Times New Roman"/>
+          <w:sz w:val="26"/>
+          <w:szCs w:val="26"/>
+        </w:rPr>
+        <w:t>: sẽ gồm 1 danh sách các frame, mỗi frame cho hiển thị trong khoảng thời gian nhỏ nhỏ (vd tầm 0.1s) , như vậy sau mỗi 0.1s nó sẽ chuyển sang vẽ frame tiếp theo, cho tới khi vẽ xong frame cuối cùng thì chuyển về vẽ frame đầu tiên.</w:t>
+      </w:r>
+    </w:p>
+    <w:p>
+      <w:pPr>
+        <w:rPr>
+          <w:rFonts w:ascii="Times New Roman" w:hAnsi="Times New Roman" w:cs="Times New Roman"/>
+          <w:sz w:val="26"/>
+          <w:szCs w:val="26"/>
+        </w:rPr>
+      </w:pPr>
+    </w:p>
+    <w:p>
+      <w:pPr>
+        <w:pStyle w:val="ListParagraph"/>
+        <w:ind w:left="360"/>
+        <w:rPr>
+          <w:rFonts w:ascii="Times New Roman" w:hAnsi="Times New Roman" w:cs="Times New Roman"/>
+          <w:sz w:val="26"/>
+          <w:szCs w:val="26"/>
+        </w:rPr>
+      </w:pPr>
+    </w:p>
+    <w:p>
+      <w:pPr>
+        <w:pStyle w:val="ListParagraph"/>
+        <w:ind w:left="360"/>
+        <w:rPr>
+          <w:rFonts w:ascii="Times New Roman" w:hAnsi="Times New Roman" w:cs="Times New Roman"/>
+          <w:sz w:val="26"/>
+          <w:szCs w:val="26"/>
+        </w:rPr>
+      </w:pPr>
+    </w:p>
+    <w:p>
+      <w:pPr>
         <w:ind w:left="1080"/>
         <w:rPr>
           <w:rFonts w:ascii="Times New Roman" w:hAnsi="Times New Roman" w:cs="Times New Roman"/>
@@ -3681,18 +3636,96 @@
           <w:szCs w:val="26"/>
         </w:rPr>
       </w:pPr>
-      <w:r>
-        <w:rPr>
-          <w:rFonts w:ascii="Times New Roman" w:hAnsi="Times New Roman" w:cs="Times New Roman"/>
+    </w:p>
+    <w:p>
+      <w:pPr>
+        <w:pStyle w:val="ListParagraph"/>
+        <w:rPr>
+          <w:rFonts w:ascii="Times New Roman" w:hAnsi="Times New Roman" w:cs="Times New Roman"/>
+          <w:sz w:val="26"/>
+          <w:szCs w:val="26"/>
+        </w:rPr>
+      </w:pPr>
+    </w:p>
+    <w:p>
+      <w:pPr>
+        <w:pStyle w:val="ListParagraph"/>
+        <w:rPr>
+          <w:rFonts w:ascii="Times New Roman" w:hAnsi="Times New Roman" w:cs="Times New Roman"/>
+          <w:sz w:val="26"/>
+          <w:szCs w:val="26"/>
+        </w:rPr>
+      </w:pPr>
+    </w:p>
+    <w:p>
+      <w:pPr>
+        <w:pStyle w:val="ListParagraph"/>
+        <w:ind w:left="360"/>
+        <w:rPr>
+          <w:rFonts w:ascii="Times New Roman" w:hAnsi="Times New Roman" w:cs="Times New Roman"/>
+          <w:sz w:val="26"/>
+          <w:szCs w:val="26"/>
+        </w:rPr>
+      </w:pPr>
+    </w:p>
+    <w:p>
+      <w:pPr>
+        <w:pStyle w:val="ListParagraph"/>
+        <w:ind w:left="360"/>
+        <w:rPr>
+          <w:rFonts w:ascii="Times New Roman" w:hAnsi="Times New Roman" w:cs="Times New Roman"/>
+          <w:sz w:val="26"/>
+          <w:szCs w:val="26"/>
+        </w:rPr>
+      </w:pPr>
+    </w:p>
+    <w:p>
+      <w:pPr>
+        <w:pStyle w:val="ListParagraph"/>
+        <w:numPr>
+          <w:ilvl w:val="0"/>
+          <w:numId w:val="4"/>
+        </w:numPr>
+        <w:rPr>
+          <w:rFonts w:ascii="Times New Roman" w:hAnsi="Times New Roman" w:cs="Times New Roman"/>
+          <w:b/>
+          <w:color w:val="00B0F0"/>
+          <w:sz w:val="26"/>
+          <w:szCs w:val="26"/>
+        </w:rPr>
+      </w:pPr>
+      <w:r>
+        <w:rPr>
+          <w:rFonts w:ascii="Times New Roman" w:hAnsi="Times New Roman" w:cs="Times New Roman"/>
+          <w:b/>
+          <w:color w:val="00B0F0"/>
           <w:sz w:val="26"/>
           <w:szCs w:val="26"/>
         </w:rPr>
         <w:lastRenderedPageBreak/>
+        <w:t>Entity</w:t>
+      </w:r>
+    </w:p>
+    <w:p>
+      <w:pPr>
+        <w:ind w:left="720"/>
+        <w:rPr>
+          <w:rFonts w:ascii="Times New Roman" w:hAnsi="Times New Roman" w:cs="Times New Roman"/>
+          <w:sz w:val="26"/>
+          <w:szCs w:val="26"/>
+        </w:rPr>
+      </w:pPr>
+      <w:r>
+        <w:rPr>
+          <w:rFonts w:ascii="Times New Roman" w:hAnsi="Times New Roman" w:cs="Times New Roman"/>
+          <w:sz w:val="26"/>
+          <w:szCs w:val="26"/>
+        </w:rPr>
         <w:drawing>
-          <wp:inline distT="0" distB="0" distL="0" distR="0" wp14:anchorId="5341FDE1" wp14:editId="25B5928F">
-            <wp:extent cx="4237087" cy="2469094"/>
-            <wp:effectExtent l="0" t="0" r="0" b="7620"/>
-            <wp:docPr id="34" name="Picture 34"/>
+          <wp:inline distT="0" distB="0" distL="0" distR="0" wp14:anchorId="68F9965C" wp14:editId="182D8DEE">
+            <wp:extent cx="1933845" cy="1333686"/>
+            <wp:effectExtent l="0" t="0" r="9525" b="0"/>
+            <wp:docPr id="1962858714" name="Picture 1" descr="A screenshot of a computer&#10;&#10;Description automatically generated"/>
             <wp:cNvGraphicFramePr>
               <a:graphicFrameLocks xmlns:a="http://schemas.openxmlformats.org/drawingml/2006/main" noChangeAspect="1"/>
             </wp:cNvGraphicFramePr>
@@ -3700,7 +3733,7 @@
               <a:graphicData uri="http://schemas.openxmlformats.org/drawingml/2006/picture">
                 <pic:pic xmlns:pic="http://schemas.openxmlformats.org/drawingml/2006/picture">
                   <pic:nvPicPr>
-                    <pic:cNvPr id="1" name=""/>
+                    <pic:cNvPr id="1962858714" name="Picture 1" descr="A screenshot of a computer&#10;&#10;Description automatically generated"/>
                     <pic:cNvPicPr/>
                   </pic:nvPicPr>
                   <pic:blipFill>
@@ -3712,7 +3745,7 @@
                   <pic:spPr>
                     <a:xfrm>
                       <a:off x="0" y="0"/>
-                      <a:ext cx="4237087" cy="2469094"/>
+                      <a:ext cx="1933845" cy="1333686"/>
                     </a:xfrm>
                     <a:prstGeom prst="rect">
                       <a:avLst/>
@@ -3727,8 +3760,7 @@
     </w:p>
     <w:p>
       <w:pPr>
-        <w:pStyle w:val="ListParagraph"/>
-        <w:ind w:left="1080"/>
+        <w:ind w:left="720"/>
         <w:rPr>
           <w:rFonts w:ascii="Times New Roman" w:hAnsi="Times New Roman" w:cs="Times New Roman"/>
           <w:sz w:val="26"/>
@@ -3740,7 +3772,7 @@
       <w:pPr>
         <w:pStyle w:val="ListParagraph"/>
         <w:numPr>
-          <w:ilvl w:val="0"/>
+          <w:ilvl w:val="1"/>
           <w:numId w:val="3"/>
         </w:numPr>
         <w:rPr>
@@ -3752,24 +3784,48 @@
       <w:r>
         <w:rPr>
           <w:rFonts w:ascii="Times New Roman" w:hAnsi="Times New Roman" w:cs="Times New Roman"/>
-          <w:sz w:val="26"/>
-          <w:szCs w:val="26"/>
-        </w:rPr>
-        <w:t>Trong hàm update() của button: nó nhận và kiểm tra các sự kiện như nhấn phím Enter, click chuột</w:t>
-      </w:r>
-      <w:r>
-        <w:rPr>
-          <w:rFonts w:ascii="Times New Roman" w:hAnsi="Times New Roman" w:cs="Times New Roman"/>
-          <w:sz w:val="26"/>
-          <w:szCs w:val="26"/>
-        </w:rPr>
-        <w:t xml:space="preserve"> sau đó đi vào thực thi eventClick. </w:t>
-      </w:r>
-    </w:p>
-    <w:p>
-      <w:pPr>
-        <w:pStyle w:val="ListParagraph"/>
-        <w:ind w:left="360"/>
+          <w:b/>
+          <w:sz w:val="26"/>
+          <w:szCs w:val="26"/>
+        </w:rPr>
+        <w:t>Entity</w:t>
+      </w:r>
+      <w:r>
+        <w:rPr>
+          <w:rFonts w:ascii="Times New Roman" w:hAnsi="Times New Roman" w:cs="Times New Roman"/>
+          <w:sz w:val="26"/>
+          <w:szCs w:val="26"/>
+        </w:rPr>
+        <w:t xml:space="preserve">: </w:t>
+      </w:r>
+      <w:r>
+        <w:rPr>
+          <w:rFonts w:ascii="Times New Roman" w:hAnsi="Times New Roman" w:cs="Times New Roman"/>
+          <w:sz w:val="26"/>
+          <w:szCs w:val="26"/>
+        </w:rPr>
+        <w:t xml:space="preserve">là Class viết ra để dùng chung cho hầu hết các Class trong </w:t>
+      </w:r>
+      <w:r>
+        <w:rPr>
+          <w:rFonts w:ascii="Times New Roman" w:hAnsi="Times New Roman" w:cs="Times New Roman"/>
+          <w:sz w:val="26"/>
+          <w:szCs w:val="26"/>
+        </w:rPr>
+        <w:t>Packages</w:t>
+      </w:r>
+      <w:r>
+        <w:rPr>
+          <w:rFonts w:ascii="Times New Roman" w:hAnsi="Times New Roman" w:cs="Times New Roman"/>
+          <w:sz w:val="26"/>
+          <w:szCs w:val="26"/>
+        </w:rPr>
+        <w:t xml:space="preserve"> Entity ,Class này chứa những thuộc tính như sau</w:t>
+      </w:r>
+    </w:p>
+    <w:p>
+      <w:pPr>
+        <w:ind w:left="1440"/>
         <w:rPr>
           <w:rFonts w:ascii="Times New Roman" w:hAnsi="Times New Roman" w:cs="Times New Roman"/>
           <w:sz w:val="26"/>
@@ -3783,10 +3839,10 @@
           <w:szCs w:val="26"/>
         </w:rPr>
         <w:drawing>
-          <wp:inline distT="0" distB="0" distL="0" distR="0" wp14:anchorId="41C43F0E" wp14:editId="20B3E463">
-            <wp:extent cx="5943600" cy="1675130"/>
-            <wp:effectExtent l="0" t="0" r="0" b="1270"/>
-            <wp:docPr id="35" name="Picture 35"/>
+          <wp:inline distT="0" distB="0" distL="0" distR="0" wp14:anchorId="4441350B" wp14:editId="7A742F11">
+            <wp:extent cx="4978400" cy="1473200"/>
+            <wp:effectExtent l="0" t="0" r="0" b="0"/>
+            <wp:docPr id="462370030" name="Picture 1" descr="A screen shot of a computer program&#10;&#10;Description automatically generated"/>
             <wp:cNvGraphicFramePr>
               <a:graphicFrameLocks xmlns:a="http://schemas.openxmlformats.org/drawingml/2006/main" noChangeAspect="1"/>
             </wp:cNvGraphicFramePr>
@@ -3794,7 +3850,7 @@
               <a:graphicData uri="http://schemas.openxmlformats.org/drawingml/2006/picture">
                 <pic:pic xmlns:pic="http://schemas.openxmlformats.org/drawingml/2006/picture">
                   <pic:nvPicPr>
-                    <pic:cNvPr id="1" name=""/>
+                    <pic:cNvPr id="462370030" name="Picture 1" descr="A screen shot of a computer program&#10;&#10;Description automatically generated"/>
                     <pic:cNvPicPr/>
                   </pic:nvPicPr>
                   <pic:blipFill>
@@ -3806,7 +3862,7 @@
                   <pic:spPr>
                     <a:xfrm>
                       <a:off x="0" y="0"/>
-                      <a:ext cx="5943600" cy="1675130"/>
+                      <a:ext cx="4978400" cy="1473200"/>
                     </a:xfrm>
                     <a:prstGeom prst="rect">
                       <a:avLst/>
@@ -3822,17 +3878,6 @@
     <w:p>
       <w:pPr>
         <w:pStyle w:val="ListParagraph"/>
-        <w:ind w:left="360"/>
-        <w:rPr>
-          <w:rFonts w:ascii="Times New Roman" w:hAnsi="Times New Roman" w:cs="Times New Roman"/>
-          <w:sz w:val="26"/>
-          <w:szCs w:val="26"/>
-        </w:rPr>
-      </w:pPr>
-    </w:p>
-    <w:p>
-      <w:pPr>
-        <w:pStyle w:val="ListParagraph"/>
         <w:numPr>
           <w:ilvl w:val="1"/>
           <w:numId w:val="3"/>
@@ -3849,12 +3894,13 @@
           <w:sz w:val="26"/>
           <w:szCs w:val="26"/>
         </w:rPr>
-        <w:t>IAction: là một interface dùng để thực hiện 1 công việc gì đó khi có sự kiện xảy ra (bấm button, sau khi hoàn thành sceneTransition)</w:t>
-      </w:r>
-    </w:p>
-    <w:p>
-      <w:pPr>
-        <w:ind w:left="1080"/>
+        <w:t>Player: là Class quan trọng nhất trong game, nó chứa toàn bộ những tính năng có trong game, từ những sự kiện mà player thực hiện trong game mà chuyển hướng đến các Class khác để thực hiện trức năng tương ứng</w:t>
+      </w:r>
+    </w:p>
+    <w:p>
+      <w:pPr>
+        <w:pStyle w:val="ListParagraph"/>
+        <w:ind w:left="1440"/>
         <w:rPr>
           <w:rFonts w:ascii="Times New Roman" w:hAnsi="Times New Roman" w:cs="Times New Roman"/>
           <w:sz w:val="26"/>
@@ -3868,10 +3914,10 @@
           <w:szCs w:val="26"/>
         </w:rPr>
         <w:drawing>
-          <wp:inline distT="0" distB="0" distL="0" distR="0" wp14:anchorId="304D7DD0" wp14:editId="27E051DB">
-            <wp:extent cx="2751058" cy="952583"/>
+          <wp:inline distT="0" distB="0" distL="0" distR="0" wp14:anchorId="3FCDD734" wp14:editId="0E262267">
+            <wp:extent cx="4978400" cy="3276600"/>
             <wp:effectExtent l="0" t="0" r="0" b="0"/>
-            <wp:docPr id="37" name="Picture 37"/>
+            <wp:docPr id="2103507663" name="Picture 1" descr="A screen shot of a computer program&#10;&#10;Description automatically generated"/>
             <wp:cNvGraphicFramePr>
               <a:graphicFrameLocks xmlns:a="http://schemas.openxmlformats.org/drawingml/2006/main" noChangeAspect="1"/>
             </wp:cNvGraphicFramePr>
@@ -3879,7 +3925,7 @@
               <a:graphicData uri="http://schemas.openxmlformats.org/drawingml/2006/picture">
                 <pic:pic xmlns:pic="http://schemas.openxmlformats.org/drawingml/2006/picture">
                   <pic:nvPicPr>
-                    <pic:cNvPr id="1" name=""/>
+                    <pic:cNvPr id="2103507663" name="Picture 1" descr="A screen shot of a computer program&#10;&#10;Description automatically generated"/>
                     <pic:cNvPicPr/>
                   </pic:nvPicPr>
                   <pic:blipFill>
@@ -3891,7 +3937,7 @@
                   <pic:spPr>
                     <a:xfrm>
                       <a:off x="0" y="0"/>
-                      <a:ext cx="2751058" cy="952583"/>
+                      <a:ext cx="4995279" cy="3287709"/>
                     </a:xfrm>
                     <a:prstGeom prst="rect">
                       <a:avLst/>
@@ -3923,7 +3969,8 @@
           <w:sz w:val="26"/>
           <w:szCs w:val="26"/>
         </w:rPr>
-        <w:t>Button:</w:t>
+        <w:lastRenderedPageBreak/>
+        <w:t>Load data form file:</w:t>
       </w:r>
     </w:p>
     <w:p>
@@ -3942,10 +3989,10 @@
           <w:szCs w:val="26"/>
         </w:rPr>
         <w:drawing>
-          <wp:inline distT="0" distB="0" distL="0" distR="0" wp14:anchorId="63B1085C" wp14:editId="199AAE68">
-            <wp:extent cx="5943600" cy="1251585"/>
-            <wp:effectExtent l="0" t="0" r="0" b="5715"/>
-            <wp:docPr id="38" name="Picture 38"/>
+          <wp:inline distT="0" distB="0" distL="0" distR="0" wp14:anchorId="2F2FD8EC" wp14:editId="2FF88881">
+            <wp:extent cx="5473700" cy="3271520"/>
+            <wp:effectExtent l="0" t="0" r="0" b="5080"/>
+            <wp:docPr id="1125683955" name="Picture 1"/>
             <wp:cNvGraphicFramePr>
               <a:graphicFrameLocks xmlns:a="http://schemas.openxmlformats.org/drawingml/2006/main" noChangeAspect="1"/>
             </wp:cNvGraphicFramePr>
@@ -3953,7 +4000,7 @@
               <a:graphicData uri="http://schemas.openxmlformats.org/drawingml/2006/picture">
                 <pic:pic xmlns:pic="http://schemas.openxmlformats.org/drawingml/2006/picture">
                   <pic:nvPicPr>
-                    <pic:cNvPr id="1" name=""/>
+                    <pic:cNvPr id="1125683955" name=""/>
                     <pic:cNvPicPr/>
                   </pic:nvPicPr>
                   <pic:blipFill>
@@ -3965,7 +4012,7 @@
                   <pic:spPr>
                     <a:xfrm>
                       <a:off x="0" y="0"/>
-                      <a:ext cx="5943600" cy="1251585"/>
+                      <a:ext cx="5473700" cy="3271520"/>
                     </a:xfrm>
                     <a:prstGeom prst="rect">
                       <a:avLst/>
@@ -3980,7 +4027,6 @@
     </w:p>
     <w:p>
       <w:pPr>
-        <w:pStyle w:val="ListParagraph"/>
         <w:rPr>
           <w:rFonts w:ascii="Times New Roman" w:hAnsi="Times New Roman" w:cs="Times New Roman"/>
           <w:sz w:val="26"/>
@@ -4007,29 +4053,28 @@
           <w:sz w:val="26"/>
           <w:szCs w:val="26"/>
         </w:rPr>
-        <w:t>SceneTransition: làm tối dần màn hình, khi đã tối đen hoàn toàn thì sẽ thực hiệ</w:t>
-      </w:r>
-      <w:r>
-        <w:rPr>
-          <w:rFonts w:ascii="Times New Roman" w:hAnsi="Times New Roman" w:cs="Times New Roman"/>
-          <w:sz w:val="26"/>
-          <w:szCs w:val="26"/>
-        </w:rPr>
-        <w:t xml:space="preserve">n 1 </w:t>
-      </w:r>
-      <w:r>
-        <w:rPr>
-          <w:rFonts w:ascii="Times New Roman" w:hAnsi="Times New Roman" w:cs="Times New Roman"/>
-          <w:sz w:val="26"/>
-          <w:szCs w:val="26"/>
-        </w:rPr>
-        <w:t>Action gì đó</w:t>
-      </w:r>
-    </w:p>
-    <w:p>
-      <w:pPr>
-        <w:pStyle w:val="ListParagraph"/>
-        <w:ind w:left="360"/>
+        <w:t xml:space="preserve">Data được lưu file text như </w:t>
+      </w:r>
+      <w:r>
+        <w:rPr>
+          <w:rFonts w:ascii="Times New Roman" w:hAnsi="Times New Roman" w:cs="Times New Roman"/>
+          <w:sz w:val="26"/>
+          <w:szCs w:val="26"/>
+        </w:rPr>
+        <w:t>sau</w:t>
+      </w:r>
+      <w:r>
+        <w:rPr>
+          <w:rFonts w:ascii="Times New Roman" w:hAnsi="Times New Roman" w:cs="Times New Roman"/>
+          <w:sz w:val="26"/>
+          <w:szCs w:val="26"/>
+        </w:rPr>
+        <w:t>:</w:t>
+      </w:r>
+    </w:p>
+    <w:p>
+      <w:pPr>
+        <w:ind w:left="720"/>
         <w:rPr>
           <w:rFonts w:ascii="Times New Roman" w:hAnsi="Times New Roman" w:cs="Times New Roman"/>
           <w:sz w:val="26"/>
@@ -4043,10 +4088,10 @@
           <w:szCs w:val="26"/>
         </w:rPr>
         <w:drawing>
-          <wp:inline distT="0" distB="0" distL="0" distR="0" wp14:anchorId="5E217E5B" wp14:editId="45F95A33">
-            <wp:extent cx="5943600" cy="1927225"/>
-            <wp:effectExtent l="0" t="0" r="0" b="0"/>
-            <wp:docPr id="39" name="Picture 39"/>
+          <wp:inline distT="0" distB="0" distL="0" distR="0" wp14:anchorId="71FEF7E4" wp14:editId="5D78DC23">
+            <wp:extent cx="1762371" cy="962159"/>
+            <wp:effectExtent l="0" t="0" r="9525" b="9525"/>
+            <wp:docPr id="1579711623" name="Picture 1" descr="A screenshot of a computer&#10;&#10;Description automatically generated"/>
             <wp:cNvGraphicFramePr>
               <a:graphicFrameLocks xmlns:a="http://schemas.openxmlformats.org/drawingml/2006/main" noChangeAspect="1"/>
             </wp:cNvGraphicFramePr>
@@ -4054,7 +4099,7 @@
               <a:graphicData uri="http://schemas.openxmlformats.org/drawingml/2006/picture">
                 <pic:pic xmlns:pic="http://schemas.openxmlformats.org/drawingml/2006/picture">
                   <pic:nvPicPr>
-                    <pic:cNvPr id="1" name=""/>
+                    <pic:cNvPr id="1579711623" name="Picture 1" descr="A screenshot of a computer&#10;&#10;Description automatically generated"/>
                     <pic:cNvPicPr/>
                   </pic:nvPicPr>
                   <pic:blipFill>
@@ -4066,7 +4111,7 @@
                   <pic:spPr>
                     <a:xfrm>
                       <a:off x="0" y="0"/>
-                      <a:ext cx="5943600" cy="1927225"/>
+                      <a:ext cx="1762371" cy="962159"/>
                     </a:xfrm>
                     <a:prstGeom prst="rect">
                       <a:avLst/>
@@ -4081,6 +4126,35 @@
     </w:p>
     <w:p>
       <w:pPr>
+        <w:ind w:left="720"/>
+        <w:rPr>
+          <w:rFonts w:ascii="Times New Roman" w:hAnsi="Times New Roman" w:cs="Times New Roman"/>
+          <w:sz w:val="26"/>
+          <w:szCs w:val="26"/>
+        </w:rPr>
+      </w:pPr>
+      <w:r>
+        <w:rPr>
+          <w:rFonts w:ascii="Times New Roman" w:hAnsi="Times New Roman" w:cs="Times New Roman"/>
+          <w:sz w:val="26"/>
+          <w:szCs w:val="26"/>
+        </w:rPr>
+        <w:t>Chúng ta sử dụng hàm này để có thể load lại map khi đi vào dungeon hoặc đi lên cầu thang, bằng việc bắt sự kiện người chơi chạm vào cái cầu thang thì hàm này sẽ được gọi với tên file tương ứng</w:t>
+      </w:r>
+    </w:p>
+    <w:p>
+      <w:pPr>
+        <w:pStyle w:val="ListParagraph"/>
+        <w:ind w:left="360"/>
+        <w:rPr>
+          <w:rFonts w:ascii="Times New Roman" w:hAnsi="Times New Roman" w:cs="Times New Roman"/>
+          <w:sz w:val="26"/>
+          <w:szCs w:val="26"/>
+        </w:rPr>
+      </w:pPr>
+    </w:p>
+    <w:p>
+      <w:pPr>
         <w:pStyle w:val="ListParagraph"/>
         <w:ind w:left="360"/>
         <w:rPr>
@@ -4095,47 +4169,60 @@
         <w:pStyle w:val="ListParagraph"/>
         <w:numPr>
           <w:ilvl w:val="0"/>
-          <w:numId w:val="4"/>
+          <w:numId w:val="3"/>
         </w:numPr>
         <w:rPr>
           <w:rFonts w:ascii="Times New Roman" w:hAnsi="Times New Roman" w:cs="Times New Roman"/>
-          <w:b/>
-          <w:color w:val="00B0F0"/>
-          <w:sz w:val="26"/>
-          <w:szCs w:val="26"/>
-        </w:rPr>
-      </w:pPr>
-      <w:r>
-        <w:rPr>
-          <w:rFonts w:ascii="Times New Roman" w:hAnsi="Times New Roman" w:cs="Times New Roman"/>
-          <w:b/>
-          <w:color w:val="00B0F0"/>
-          <w:sz w:val="26"/>
-          <w:szCs w:val="26"/>
-        </w:rPr>
-        <w:t>Entity</w:t>
-      </w:r>
-    </w:p>
-    <w:p>
-      <w:pPr>
-        <w:ind w:left="720"/>
-        <w:rPr>
-          <w:rFonts w:ascii="Times New Roman" w:hAnsi="Times New Roman" w:cs="Times New Roman"/>
-          <w:sz w:val="26"/>
-          <w:szCs w:val="26"/>
-        </w:rPr>
-      </w:pPr>
-      <w:r>
-        <w:rPr>
-          <w:rFonts w:ascii="Times New Roman" w:hAnsi="Times New Roman" w:cs="Times New Roman"/>
-          <w:sz w:val="26"/>
-          <w:szCs w:val="26"/>
-        </w:rPr>
+          <w:sz w:val="26"/>
+          <w:szCs w:val="26"/>
+        </w:rPr>
+      </w:pPr>
+      <w:r>
+        <w:rPr>
+          <w:rFonts w:ascii="Times New Roman" w:hAnsi="Times New Roman" w:cs="Times New Roman"/>
+          <w:sz w:val="26"/>
+          <w:szCs w:val="26"/>
+        </w:rPr>
+        <w:t>Giá trị của các phần tử trong ma trận đã được thiết kế và định nghĩa ở</w:t>
+      </w:r>
+      <w:r>
+        <w:rPr>
+          <w:rFonts w:ascii="Times New Roman" w:hAnsi="Times New Roman" w:cs="Times New Roman"/>
+          <w:sz w:val="26"/>
+          <w:szCs w:val="26"/>
+        </w:rPr>
+        <w:t xml:space="preserve"> phần mềm như sau</w:t>
+      </w:r>
+      <w:r>
+        <w:rPr>
+          <w:rFonts w:ascii="Times New Roman" w:hAnsi="Times New Roman" w:cs="Times New Roman"/>
+          <w:sz w:val="26"/>
+          <w:szCs w:val="26"/>
+        </w:rPr>
+        <w:t>:</w:t>
+      </w:r>
+    </w:p>
+    <w:p>
+      <w:pPr>
+        <w:pStyle w:val="ListParagraph"/>
+        <w:rPr>
+          <w:rFonts w:ascii="Times New Roman" w:hAnsi="Times New Roman" w:cs="Times New Roman"/>
+          <w:sz w:val="26"/>
+          <w:szCs w:val="26"/>
+        </w:rPr>
+      </w:pPr>
+      <w:r>
+        <w:rPr>
+          <w:rFonts w:ascii="Times New Roman" w:hAnsi="Times New Roman" w:cs="Times New Roman"/>
+          <w:sz w:val="26"/>
+          <w:szCs w:val="26"/>
+        </w:rPr>
+        <w:lastRenderedPageBreak/>
         <w:drawing>
-          <wp:inline distT="0" distB="0" distL="0" distR="0" wp14:anchorId="0A063B03" wp14:editId="2C128575">
-            <wp:extent cx="2331922" cy="1935648"/>
-            <wp:effectExtent l="0" t="0" r="0" b="7620"/>
-            <wp:docPr id="40" name="Picture 40"/>
+          <wp:inline distT="0" distB="0" distL="0" distR="0" wp14:anchorId="08BA5BF8" wp14:editId="2141569A">
+            <wp:extent cx="5359400" cy="2476500"/>
+            <wp:effectExtent l="0" t="0" r="0" b="0"/>
+            <wp:docPr id="898117749" name="Picture 1"/>
             <wp:cNvGraphicFramePr>
               <a:graphicFrameLocks xmlns:a="http://schemas.openxmlformats.org/drawingml/2006/main" noChangeAspect="1"/>
             </wp:cNvGraphicFramePr>
@@ -4143,7 +4230,7 @@
               <a:graphicData uri="http://schemas.openxmlformats.org/drawingml/2006/picture">
                 <pic:pic xmlns:pic="http://schemas.openxmlformats.org/drawingml/2006/picture">
                   <pic:nvPicPr>
-                    <pic:cNvPr id="1" name=""/>
+                    <pic:cNvPr id="898117749" name=""/>
                     <pic:cNvPicPr/>
                   </pic:nvPicPr>
                   <pic:blipFill>
@@ -4155,7 +4242,7 @@
                   <pic:spPr>
                     <a:xfrm>
                       <a:off x="0" y="0"/>
-                      <a:ext cx="2331922" cy="1935648"/>
+                      <a:ext cx="5403898" cy="2497062"/>
                     </a:xfrm>
                     <a:prstGeom prst="rect">
                       <a:avLst/>
@@ -4170,7 +4257,7 @@
     </w:p>
     <w:p>
       <w:pPr>
-        <w:ind w:left="720"/>
+        <w:pStyle w:val="ListParagraph"/>
         <w:rPr>
           <w:rFonts w:ascii="Times New Roman" w:hAnsi="Times New Roman" w:cs="Times New Roman"/>
           <w:sz w:val="26"/>
@@ -4182,8 +4269,8 @@
       <w:pPr>
         <w:pStyle w:val="ListParagraph"/>
         <w:numPr>
-          <w:ilvl w:val="1"/>
-          <w:numId w:val="3"/>
+          <w:ilvl w:val="0"/>
+          <w:numId w:val="4"/>
         </w:numPr>
         <w:rPr>
           <w:rFonts w:ascii="Times New Roman" w:hAnsi="Times New Roman" w:cs="Times New Roman"/>
@@ -4194,42 +4281,33 @@
       <w:r>
         <w:rPr>
           <w:rFonts w:ascii="Times New Roman" w:hAnsi="Times New Roman" w:cs="Times New Roman"/>
-          <w:b/>
-          <w:sz w:val="26"/>
-          <w:szCs w:val="26"/>
-        </w:rPr>
-        <w:t>GameObject</w:t>
-      </w:r>
-      <w:r>
-        <w:rPr>
-          <w:rFonts w:ascii="Times New Roman" w:hAnsi="Times New Roman" w:cs="Times New Roman"/>
-          <w:sz w:val="26"/>
-          <w:szCs w:val="26"/>
-        </w:rPr>
-        <w:t>: abstract class, là class để cho hầu hết các đối tượng trong gameplay kế thừa và triển khai 2 phương thức chính là update() và render().</w:t>
-      </w:r>
-    </w:p>
-    <w:p>
-      <w:pPr>
-        <w:pStyle w:val="ListParagraph"/>
-        <w:rPr>
-          <w:rFonts w:ascii="Times New Roman" w:hAnsi="Times New Roman" w:cs="Times New Roman"/>
-          <w:sz w:val="26"/>
-          <w:szCs w:val="26"/>
-        </w:rPr>
-      </w:pPr>
-      <w:r>
-        <w:rPr>
-          <w:rFonts w:ascii="Times New Roman" w:hAnsi="Times New Roman" w:cs="Times New Roman"/>
-          <w:sz w:val="26"/>
-          <w:szCs w:val="26"/>
-        </w:rPr>
-        <w:lastRenderedPageBreak/>
+          <w:sz w:val="26"/>
+          <w:szCs w:val="26"/>
+        </w:rPr>
+        <w:t>Object</w:t>
+      </w:r>
+    </w:p>
+    <w:p>
+      <w:pPr>
+        <w:pStyle w:val="ListParagraph"/>
+        <w:ind w:left="1080"/>
+        <w:rPr>
+          <w:rFonts w:ascii="Times New Roman" w:hAnsi="Times New Roman" w:cs="Times New Roman"/>
+          <w:sz w:val="26"/>
+          <w:szCs w:val="26"/>
+        </w:rPr>
+      </w:pPr>
+      <w:r>
+        <w:rPr>
+          <w:rFonts w:ascii="Times New Roman" w:hAnsi="Times New Roman" w:cs="Times New Roman"/>
+          <w:sz w:val="26"/>
+          <w:szCs w:val="26"/>
+        </w:rPr>
         <w:drawing>
-          <wp:inline distT="0" distB="0" distL="0" distR="0" wp14:anchorId="5D96A927" wp14:editId="77E41A3A">
-            <wp:extent cx="5943600" cy="2924810"/>
-            <wp:effectExtent l="0" t="0" r="0" b="8890"/>
-            <wp:docPr id="41" name="Picture 41"/>
+          <wp:inline distT="0" distB="0" distL="0" distR="0" wp14:anchorId="40BD4A9A" wp14:editId="38E3BA0E">
+            <wp:extent cx="1943371" cy="2734057"/>
+            <wp:effectExtent l="0" t="0" r="0" b="9525"/>
+            <wp:docPr id="1711522" name="Picture 1" descr="A screenshot of a computer&#10;&#10;Description automatically generated"/>
             <wp:cNvGraphicFramePr>
               <a:graphicFrameLocks xmlns:a="http://schemas.openxmlformats.org/drawingml/2006/main" noChangeAspect="1"/>
             </wp:cNvGraphicFramePr>
@@ -4237,7 +4315,7 @@
               <a:graphicData uri="http://schemas.openxmlformats.org/drawingml/2006/picture">
                 <pic:pic xmlns:pic="http://schemas.openxmlformats.org/drawingml/2006/picture">
                   <pic:nvPicPr>
-                    <pic:cNvPr id="1" name=""/>
+                    <pic:cNvPr id="1711522" name="Picture 1" descr="A screenshot of a computer&#10;&#10;Description automatically generated"/>
                     <pic:cNvPicPr/>
                   </pic:nvPicPr>
                   <pic:blipFill>
@@ -4249,7 +4327,7 @@
                   <pic:spPr>
                     <a:xfrm>
                       <a:off x="0" y="0"/>
-                      <a:ext cx="5943600" cy="2924810"/>
+                      <a:ext cx="1943371" cy="2734057"/>
                     </a:xfrm>
                     <a:prstGeom prst="rect">
                       <a:avLst/>
@@ -4265,19 +4343,75 @@
     <w:p>
       <w:pPr>
         <w:pStyle w:val="ListParagraph"/>
-        <w:rPr>
-          <w:rFonts w:ascii="Times New Roman" w:hAnsi="Times New Roman" w:cs="Times New Roman"/>
-          <w:sz w:val="26"/>
-          <w:szCs w:val="26"/>
-        </w:rPr>
-      </w:pPr>
+        <w:numPr>
+          <w:ilvl w:val="1"/>
+          <w:numId w:val="3"/>
+        </w:numPr>
+        <w:rPr>
+          <w:rFonts w:ascii="Times New Roman" w:hAnsi="Times New Roman" w:cs="Times New Roman"/>
+          <w:sz w:val="26"/>
+          <w:szCs w:val="26"/>
+        </w:rPr>
+      </w:pPr>
+      <w:r>
+        <w:rPr>
+          <w:rFonts w:ascii="Times New Roman" w:hAnsi="Times New Roman" w:cs="Times New Roman"/>
+          <w:sz w:val="26"/>
+          <w:szCs w:val="26"/>
+        </w:rPr>
+        <w:t>SuperObject chứa toàn bộ những thuộc tính chung của OBJ gồm tên, ảnh,  collision,…v.v.</w:t>
+      </w:r>
+    </w:p>
+    <w:p>
+      <w:pPr>
+        <w:pStyle w:val="ListParagraph"/>
+        <w:numPr>
+          <w:ilvl w:val="1"/>
+          <w:numId w:val="3"/>
+        </w:numPr>
+        <w:rPr>
+          <w:rFonts w:ascii="Times New Roman" w:hAnsi="Times New Roman" w:cs="Times New Roman"/>
+          <w:sz w:val="26"/>
+          <w:szCs w:val="26"/>
+        </w:rPr>
+      </w:pPr>
+      <w:r>
+        <w:rPr>
+          <w:rFonts w:ascii="Times New Roman" w:hAnsi="Times New Roman" w:cs="Times New Roman"/>
+          <w:sz w:val="26"/>
+          <w:szCs w:val="26"/>
+        </w:rPr>
+        <w:t>Các class còn lại quy định tên cho từng OBJ của riêng nó</w:t>
+      </w:r>
+    </w:p>
+    <w:p>
+      <w:pPr>
+        <w:pStyle w:val="ListParagraph"/>
+        <w:numPr>
+          <w:ilvl w:val="1"/>
+          <w:numId w:val="3"/>
+        </w:numPr>
+        <w:rPr>
+          <w:rFonts w:ascii="Times New Roman" w:hAnsi="Times New Roman" w:cs="Times New Roman"/>
+          <w:sz w:val="26"/>
+          <w:szCs w:val="26"/>
+        </w:rPr>
+      </w:pPr>
+      <w:r>
+        <w:rPr>
+          <w:rFonts w:ascii="Times New Roman" w:hAnsi="Times New Roman" w:cs="Times New Roman"/>
+          <w:sz w:val="26"/>
+          <w:szCs w:val="26"/>
+        </w:rPr>
+        <w:t>Đặc biệt Class OBJ_campf và OBJ_Flag là 2 đối tượng có chứa animation nên cần một số thuộc tính và phương thức đặc biệt như Animation, draw, update. Từ đó mà Animation mới có thể chạy được</w:t>
+      </w:r>
     </w:p>
     <w:p>
       <w:pPr>
         <w:pStyle w:val="ListParagraph"/>
         <w:numPr>
           <w:ilvl w:val="0"/>
-          <w:numId w:val="3"/>
+          <w:numId w:val="4"/>
         </w:numPr>
         <w:rPr>
           <w:rFonts w:ascii="Times New Roman" w:hAnsi="Times New Roman" w:cs="Times New Roman"/>
@@ -4291,13 +4425,77 @@
           <w:sz w:val="26"/>
           <w:szCs w:val="26"/>
         </w:rPr>
-        <w:t>Object Tag: Default là tag dành cho những gameObject hoặc là không tồn tại trong level đó, hoặc là không thể di chuyển, các object có tag còn lại thì có thể di chuyển được trên ma trận.</w:t>
-      </w:r>
-    </w:p>
-    <w:p>
-      <w:pPr>
-        <w:pStyle w:val="ListParagraph"/>
-        <w:ind w:left="360"/>
+        <w:t>ImageLoader</w:t>
+      </w:r>
+    </w:p>
+    <w:p>
+      <w:pPr>
+        <w:pStyle w:val="ListParagraph"/>
+        <w:numPr>
+          <w:ilvl w:val="0"/>
+          <w:numId w:val="6"/>
+        </w:numPr>
+        <w:rPr>
+          <w:rFonts w:ascii="Times New Roman" w:hAnsi="Times New Roman" w:cs="Times New Roman"/>
+          <w:sz w:val="26"/>
+          <w:szCs w:val="26"/>
+        </w:rPr>
+      </w:pPr>
+      <w:r>
+        <w:rPr>
+          <w:rFonts w:ascii="Times New Roman" w:hAnsi="Times New Roman" w:cs="Times New Roman"/>
+          <w:sz w:val="26"/>
+          <w:szCs w:val="26"/>
+        </w:rPr>
+        <w:t>Class này sẽ chứ những BufferedImage là biến static để dễ dàng gọi đến trong chương trình</w:t>
+      </w:r>
+    </w:p>
+    <w:p>
+      <w:pPr>
+        <w:pStyle w:val="ListParagraph"/>
+        <w:numPr>
+          <w:ilvl w:val="0"/>
+          <w:numId w:val="6"/>
+        </w:numPr>
+        <w:rPr>
+          <w:rFonts w:ascii="Times New Roman" w:hAnsi="Times New Roman" w:cs="Times New Roman"/>
+          <w:sz w:val="26"/>
+          <w:szCs w:val="26"/>
+        </w:rPr>
+      </w:pPr>
+      <w:r>
+        <w:rPr>
+          <w:rFonts w:ascii="Times New Roman" w:hAnsi="Times New Roman" w:cs="Times New Roman"/>
+          <w:sz w:val="26"/>
+          <w:szCs w:val="26"/>
+        </w:rPr>
+        <w:t xml:space="preserve">Từng bức ảnh sẽ có tên tương ứng và khi gọi hàm để load file sẽ đưa vào tên của nó, ngoài ra với những đối tượng có animation thì việc load </w:t>
+      </w:r>
+      <w:r>
+        <w:rPr>
+          <w:rFonts w:ascii="Times New Roman" w:hAnsi="Times New Roman" w:cs="Times New Roman"/>
+          <w:sz w:val="26"/>
+          <w:szCs w:val="26"/>
+        </w:rPr>
+        <w:lastRenderedPageBreak/>
+        <w:t>file ảnh sẽ phải đưa vào một mảng vì vậy, em đặt tên cho từng ảnh là index của chúng để dễ quản lý trong quá trình load file vào chương trình</w:t>
+      </w:r>
+    </w:p>
+    <w:p>
+      <w:pPr>
+        <w:pStyle w:val="ListParagraph"/>
+        <w:ind w:left="1800"/>
+        <w:rPr>
+          <w:rFonts w:ascii="Times New Roman" w:hAnsi="Times New Roman" w:cs="Times New Roman"/>
+          <w:sz w:val="26"/>
+          <w:szCs w:val="26"/>
+        </w:rPr>
+      </w:pPr>
+    </w:p>
+    <w:p>
+      <w:pPr>
+        <w:pStyle w:val="ListParagraph"/>
+        <w:ind w:left="1080"/>
         <w:rPr>
           <w:rFonts w:ascii="Times New Roman" w:hAnsi="Times New Roman" w:cs="Times New Roman"/>
           <w:sz w:val="26"/>
@@ -4311,10 +4509,10 @@
           <w:szCs w:val="26"/>
         </w:rPr>
         <w:drawing>
-          <wp:inline distT="0" distB="0" distL="0" distR="0" wp14:anchorId="04CF13D7" wp14:editId="1738E0D2">
-            <wp:extent cx="2293819" cy="1585097"/>
-            <wp:effectExtent l="0" t="0" r="0" b="0"/>
-            <wp:docPr id="42" name="Picture 42"/>
+          <wp:inline distT="0" distB="0" distL="0" distR="0" wp14:anchorId="459706E7" wp14:editId="3BAE9229">
+            <wp:extent cx="5943600" cy="6071870"/>
+            <wp:effectExtent l="0" t="0" r="0" b="5080"/>
+            <wp:docPr id="1983170789" name="Picture 1" descr="A screenshot of a computer program&#10;&#10;Description automatically generated"/>
             <wp:cNvGraphicFramePr>
               <a:graphicFrameLocks xmlns:a="http://schemas.openxmlformats.org/drawingml/2006/main" noChangeAspect="1"/>
             </wp:cNvGraphicFramePr>
@@ -4322,7 +4520,7 @@
               <a:graphicData uri="http://schemas.openxmlformats.org/drawingml/2006/picture">
                 <pic:pic xmlns:pic="http://schemas.openxmlformats.org/drawingml/2006/picture">
                   <pic:nvPicPr>
-                    <pic:cNvPr id="1" name=""/>
+                    <pic:cNvPr id="1983170789" name="Picture 1" descr="A screenshot of a computer program&#10;&#10;Description automatically generated"/>
                     <pic:cNvPicPr/>
                   </pic:nvPicPr>
                   <pic:blipFill>
@@ -4334,7 +4532,7 @@
                   <pic:spPr>
                     <a:xfrm>
                       <a:off x="0" y="0"/>
-                      <a:ext cx="2293819" cy="1585097"/>
+                      <a:ext cx="5943600" cy="6071870"/>
                     </a:xfrm>
                     <a:prstGeom prst="rect">
                       <a:avLst/>
@@ -4350,13 +4548,98 @@
     <w:p>
       <w:pPr>
         <w:pStyle w:val="ListParagraph"/>
-        <w:ind w:left="360"/>
-        <w:rPr>
-          <w:rFonts w:ascii="Times New Roman" w:hAnsi="Times New Roman" w:cs="Times New Roman"/>
-          <w:sz w:val="26"/>
-          <w:szCs w:val="26"/>
-        </w:rPr>
-      </w:pPr>
+        <w:rPr>
+          <w:rFonts w:ascii="Times New Roman" w:hAnsi="Times New Roman" w:cs="Times New Roman"/>
+          <w:sz w:val="26"/>
+          <w:szCs w:val="26"/>
+        </w:rPr>
+      </w:pPr>
+    </w:p>
+    <w:p>
+      <w:pPr>
+        <w:rPr>
+          <w:rFonts w:ascii="Times New Roman" w:hAnsi="Times New Roman" w:cs="Times New Roman"/>
+          <w:sz w:val="26"/>
+          <w:szCs w:val="26"/>
+        </w:rPr>
+      </w:pPr>
+    </w:p>
+    <w:p>
+      <w:pPr>
+        <w:rPr>
+          <w:rFonts w:ascii="Times New Roman" w:hAnsi="Times New Roman" w:cs="Times New Roman"/>
+          <w:sz w:val="26"/>
+          <w:szCs w:val="26"/>
+        </w:rPr>
+      </w:pPr>
+    </w:p>
+    <w:p>
+      <w:pPr>
+        <w:rPr>
+          <w:rFonts w:ascii="Times New Roman" w:hAnsi="Times New Roman" w:cs="Times New Roman"/>
+          <w:sz w:val="26"/>
+          <w:szCs w:val="26"/>
+        </w:rPr>
+      </w:pPr>
+    </w:p>
+    <w:p>
+      <w:pPr>
+        <w:pStyle w:val="ListParagraph"/>
+        <w:rPr>
+          <w:rFonts w:ascii="Times New Roman" w:hAnsi="Times New Roman" w:cs="Times New Roman"/>
+          <w:sz w:val="26"/>
+          <w:szCs w:val="26"/>
+        </w:rPr>
+      </w:pPr>
+    </w:p>
+    <w:p>
+      <w:pPr>
+        <w:pStyle w:val="ListParagraph"/>
+        <w:numPr>
+          <w:ilvl w:val="0"/>
+          <w:numId w:val="2"/>
+        </w:numPr>
+        <w:rPr>
+          <w:rFonts w:ascii="Times New Roman" w:hAnsi="Times New Roman" w:cs="Times New Roman"/>
+          <w:b/>
+          <w:color w:val="FF0000"/>
+          <w:sz w:val="30"/>
+          <w:szCs w:val="30"/>
+        </w:rPr>
+      </w:pPr>
+      <w:r>
+        <w:rPr>
+          <w:rFonts w:ascii="Times New Roman" w:hAnsi="Times New Roman" w:cs="Times New Roman"/>
+          <w:b/>
+          <w:color w:val="FF0000"/>
+          <w:sz w:val="30"/>
+          <w:szCs w:val="30"/>
+        </w:rPr>
+        <w:lastRenderedPageBreak/>
+        <w:t>Phương pháp – Ngôn ngữ - Công cụ</w:t>
+      </w:r>
+    </w:p>
+    <w:p>
+      <w:pPr>
+        <w:pStyle w:val="ListParagraph"/>
+        <w:numPr>
+          <w:ilvl w:val="0"/>
+          <w:numId w:val="3"/>
+        </w:numPr>
+        <w:rPr>
+          <w:rFonts w:ascii="Times New Roman" w:hAnsi="Times New Roman" w:cs="Times New Roman"/>
+          <w:sz w:val="26"/>
+          <w:szCs w:val="26"/>
+        </w:rPr>
+      </w:pPr>
+      <w:r>
+        <w:rPr>
+          <w:rFonts w:ascii="Times New Roman" w:hAnsi="Times New Roman" w:cs="Times New Roman"/>
+          <w:sz w:val="26"/>
+          <w:szCs w:val="26"/>
+        </w:rPr>
+        <w:t>Phương pháp:</w:t>
+      </w:r>
     </w:p>
     <w:p>
       <w:pPr>
@@ -4374,42 +4657,257 @@
       <w:r>
         <w:rPr>
           <w:rFonts w:ascii="Times New Roman" w:hAnsi="Times New Roman" w:cs="Times New Roman"/>
+          <w:sz w:val="26"/>
+          <w:szCs w:val="26"/>
+        </w:rPr>
+        <w:t>Lập trình hướng đối tượng oop</w:t>
+      </w:r>
+    </w:p>
+    <w:p>
+      <w:pPr>
+        <w:pStyle w:val="ListParagraph"/>
+        <w:numPr>
+          <w:ilvl w:val="0"/>
+          <w:numId w:val="3"/>
+        </w:numPr>
+        <w:rPr>
+          <w:rFonts w:ascii="Times New Roman" w:hAnsi="Times New Roman" w:cs="Times New Roman"/>
+          <w:sz w:val="26"/>
+          <w:szCs w:val="26"/>
+        </w:rPr>
+      </w:pPr>
+      <w:r>
+        <w:rPr>
+          <w:rFonts w:ascii="Times New Roman" w:hAnsi="Times New Roman" w:cs="Times New Roman"/>
+          <w:sz w:val="26"/>
+          <w:szCs w:val="26"/>
+        </w:rPr>
+        <w:t>Ngôn ngữ: Java</w:t>
+      </w:r>
+    </w:p>
+    <w:p>
+      <w:pPr>
+        <w:pStyle w:val="ListParagraph"/>
+        <w:numPr>
+          <w:ilvl w:val="0"/>
+          <w:numId w:val="3"/>
+        </w:numPr>
+        <w:rPr>
+          <w:rFonts w:ascii="Times New Roman" w:hAnsi="Times New Roman" w:cs="Times New Roman"/>
+          <w:sz w:val="26"/>
+          <w:szCs w:val="26"/>
+        </w:rPr>
+      </w:pPr>
+      <w:r>
+        <w:rPr>
+          <w:rFonts w:ascii="Times New Roman" w:hAnsi="Times New Roman" w:cs="Times New Roman"/>
+          <w:sz w:val="26"/>
+          <w:szCs w:val="26"/>
+        </w:rPr>
+        <w:t>Công cụ:</w:t>
+      </w:r>
+    </w:p>
+    <w:p>
+      <w:pPr>
+        <w:pStyle w:val="ListParagraph"/>
+        <w:numPr>
+          <w:ilvl w:val="1"/>
+          <w:numId w:val="3"/>
+        </w:numPr>
+        <w:rPr>
+          <w:rFonts w:ascii="Times New Roman" w:hAnsi="Times New Roman" w:cs="Times New Roman"/>
+          <w:sz w:val="26"/>
+          <w:szCs w:val="26"/>
+        </w:rPr>
+      </w:pPr>
+      <w:r>
+        <w:rPr>
+          <w:rFonts w:ascii="Times New Roman" w:hAnsi="Times New Roman" w:cs="Times New Roman"/>
+          <w:sz w:val="26"/>
+          <w:szCs w:val="26"/>
+        </w:rPr>
+        <w:t>intelliJ IDEA</w:t>
+      </w:r>
+      <w:r>
+        <w:rPr>
+          <w:rFonts w:ascii="Times New Roman" w:hAnsi="Times New Roman" w:cs="Times New Roman"/>
+          <w:sz w:val="26"/>
+          <w:szCs w:val="26"/>
+        </w:rPr>
+        <w:t>: code</w:t>
+      </w:r>
+    </w:p>
+    <w:p>
+      <w:pPr>
+        <w:pStyle w:val="ListParagraph"/>
+        <w:numPr>
+          <w:ilvl w:val="1"/>
+          <w:numId w:val="3"/>
+        </w:numPr>
+        <w:rPr>
+          <w:rFonts w:ascii="Times New Roman" w:hAnsi="Times New Roman" w:cs="Times New Roman"/>
+          <w:sz w:val="26"/>
+          <w:szCs w:val="26"/>
+        </w:rPr>
+      </w:pPr>
+      <w:r>
+        <w:rPr>
+          <w:rFonts w:ascii="Times New Roman" w:hAnsi="Times New Roman" w:cs="Times New Roman"/>
+          <w:sz w:val="26"/>
+          <w:szCs w:val="26"/>
+        </w:rPr>
+        <w:t>Graphics2D cùng các thư viện khác của java.awt</w:t>
+      </w:r>
+    </w:p>
+    <w:p>
+      <w:pPr>
+        <w:pStyle w:val="ListParagraph"/>
+        <w:numPr>
+          <w:ilvl w:val="1"/>
+          <w:numId w:val="3"/>
+        </w:numPr>
+        <w:rPr>
+          <w:rFonts w:ascii="Times New Roman" w:hAnsi="Times New Roman" w:cs="Times New Roman"/>
+          <w:sz w:val="26"/>
+          <w:szCs w:val="26"/>
+        </w:rPr>
+      </w:pPr>
+      <w:r>
+        <w:rPr>
+          <w:rFonts w:ascii="Times New Roman" w:hAnsi="Times New Roman" w:cs="Times New Roman"/>
+          <w:sz w:val="26"/>
+          <w:szCs w:val="26"/>
+        </w:rPr>
+        <w:t>Adobe Ilustator: thiết kế</w:t>
+      </w:r>
+      <w:r>
+        <w:rPr>
+          <w:rFonts w:ascii="Times New Roman" w:hAnsi="Times New Roman" w:cs="Times New Roman"/>
+          <w:sz w:val="26"/>
+          <w:szCs w:val="26"/>
+        </w:rPr>
+        <w:t xml:space="preserve"> một số</w:t>
+      </w:r>
+      <w:r>
+        <w:rPr>
+          <w:rFonts w:ascii="Times New Roman" w:hAnsi="Times New Roman" w:cs="Times New Roman"/>
+          <w:sz w:val="26"/>
+          <w:szCs w:val="26"/>
+        </w:rPr>
+        <w:t xml:space="preserve"> asset cho game</w:t>
+      </w:r>
+    </w:p>
+    <w:p>
+      <w:pPr>
+        <w:pStyle w:val="ListParagraph"/>
+        <w:numPr>
+          <w:ilvl w:val="1"/>
+          <w:numId w:val="3"/>
+        </w:numPr>
+        <w:rPr>
+          <w:rFonts w:ascii="Times New Roman" w:hAnsi="Times New Roman" w:cs="Times New Roman"/>
+          <w:sz w:val="26"/>
+          <w:szCs w:val="26"/>
+        </w:rPr>
+      </w:pPr>
+      <w:r>
+        <w:rPr>
+          <w:rFonts w:ascii="Times New Roman" w:hAnsi="Times New Roman" w:cs="Times New Roman"/>
+          <w:sz w:val="26"/>
+          <w:szCs w:val="26"/>
+        </w:rPr>
+        <w:t>Photoshop: chỉnh sửa 1 số ảnh</w:t>
+      </w:r>
+    </w:p>
+    <w:p>
+      <w:pPr>
+        <w:pStyle w:val="ListParagraph"/>
+        <w:ind w:left="1440"/>
+        <w:rPr>
+          <w:rFonts w:ascii="Times New Roman" w:hAnsi="Times New Roman" w:cs="Times New Roman"/>
+          <w:sz w:val="26"/>
+          <w:szCs w:val="26"/>
+        </w:rPr>
+      </w:pPr>
+    </w:p>
+    <w:p>
+      <w:pPr>
+        <w:pStyle w:val="ListParagraph"/>
+        <w:numPr>
+          <w:ilvl w:val="0"/>
+          <w:numId w:val="2"/>
+        </w:numPr>
+        <w:rPr>
+          <w:rFonts w:ascii="Times New Roman" w:hAnsi="Times New Roman" w:cs="Times New Roman"/>
           <w:b/>
-          <w:sz w:val="26"/>
-          <w:szCs w:val="26"/>
-        </w:rPr>
-        <w:t>Level</w:t>
-      </w:r>
-      <w:r>
-        <w:rPr>
-          <w:rFonts w:ascii="Times New Roman" w:hAnsi="Times New Roman" w:cs="Times New Roman"/>
-          <w:sz w:val="26"/>
-          <w:szCs w:val="26"/>
-        </w:rPr>
-        <w:t>: GamePlay thì sẽ bao gồm level, nó sẽ nhận vào 1 số int là tên level và tiến hành đọc ghi file để lấy dữ liệu, rồi khởi tạo level đó</w:t>
-      </w:r>
-    </w:p>
-    <w:p>
-      <w:pPr>
-        <w:ind w:left="720"/>
-        <w:rPr>
-          <w:rFonts w:ascii="Times New Roman" w:hAnsi="Times New Roman" w:cs="Times New Roman"/>
-          <w:sz w:val="26"/>
-          <w:szCs w:val="26"/>
-        </w:rPr>
-      </w:pPr>
-      <w:r>
-        <w:rPr>
-          <w:rFonts w:ascii="Times New Roman" w:hAnsi="Times New Roman" w:cs="Times New Roman"/>
-          <w:sz w:val="26"/>
-          <w:szCs w:val="26"/>
-        </w:rPr>
-        <w:lastRenderedPageBreak/>
+          <w:sz w:val="30"/>
+          <w:szCs w:val="30"/>
+        </w:rPr>
+      </w:pPr>
+      <w:r>
+        <w:rPr>
+          <w:rFonts w:ascii="Times New Roman" w:hAnsi="Times New Roman" w:cs="Times New Roman"/>
+          <w:b/>
+          <w:color w:val="FF0000"/>
+          <w:sz w:val="30"/>
+          <w:szCs w:val="30"/>
+        </w:rPr>
+        <w:t>Giới thiệu hình ảnh kết quả</w:t>
+      </w:r>
+    </w:p>
+    <w:p>
+      <w:pPr>
+        <w:pStyle w:val="ListParagraph"/>
+        <w:rPr>
+          <w:rFonts w:ascii="Times New Roman" w:hAnsi="Times New Roman" w:cs="Times New Roman"/>
+          <w:b/>
+          <w:sz w:val="30"/>
+          <w:szCs w:val="30"/>
+        </w:rPr>
+      </w:pPr>
+    </w:p>
+    <w:p>
+      <w:pPr>
+        <w:pStyle w:val="ListParagraph"/>
+        <w:numPr>
+          <w:ilvl w:val="0"/>
+          <w:numId w:val="3"/>
+        </w:numPr>
+        <w:rPr>
+          <w:rFonts w:ascii="Times New Roman" w:hAnsi="Times New Roman" w:cs="Times New Roman"/>
+          <w:sz w:val="26"/>
+          <w:szCs w:val="26"/>
+        </w:rPr>
+      </w:pPr>
+      <w:r>
+        <w:rPr>
+          <w:rFonts w:ascii="Times New Roman" w:hAnsi="Times New Roman" w:cs="Times New Roman"/>
+          <w:sz w:val="26"/>
+          <w:szCs w:val="26"/>
+        </w:rPr>
+        <w:t>Menu:</w:t>
+      </w:r>
+    </w:p>
+    <w:p>
+      <w:pPr>
+        <w:ind w:left="360"/>
+        <w:rPr>
+          <w:rFonts w:ascii="Times New Roman" w:hAnsi="Times New Roman" w:cs="Times New Roman"/>
+          <w:sz w:val="26"/>
+          <w:szCs w:val="26"/>
+        </w:rPr>
+      </w:pPr>
+      <w:r>
+        <w:rPr>
+          <w:rFonts w:ascii="Times New Roman" w:hAnsi="Times New Roman" w:cs="Times New Roman"/>
+          <w:sz w:val="26"/>
+          <w:szCs w:val="26"/>
+        </w:rPr>
         <w:drawing>
-          <wp:inline distT="0" distB="0" distL="0" distR="0" wp14:anchorId="7C15973A" wp14:editId="63577C16">
-            <wp:extent cx="5761219" cy="5441152"/>
-            <wp:effectExtent l="0" t="0" r="0" b="7620"/>
-            <wp:docPr id="43" name="Picture 43"/>
+          <wp:inline distT="0" distB="0" distL="0" distR="0" wp14:anchorId="21950337" wp14:editId="50F6CB31">
+            <wp:extent cx="5943600" cy="3923665"/>
+            <wp:effectExtent l="0" t="0" r="0" b="635"/>
+            <wp:docPr id="274896533" name="Picture 1" descr="A screenshot of a video game&#10;&#10;Description automatically generated"/>
             <wp:cNvGraphicFramePr>
               <a:graphicFrameLocks xmlns:a="http://schemas.openxmlformats.org/drawingml/2006/main" noChangeAspect="1"/>
             </wp:cNvGraphicFramePr>
@@ -4417,7 +4915,7 @@
               <a:graphicData uri="http://schemas.openxmlformats.org/drawingml/2006/picture">
                 <pic:pic xmlns:pic="http://schemas.openxmlformats.org/drawingml/2006/picture">
                   <pic:nvPicPr>
-                    <pic:cNvPr id="1" name=""/>
+                    <pic:cNvPr id="274896533" name="Picture 1" descr="A screenshot of a video game&#10;&#10;Description automatically generated"/>
                     <pic:cNvPicPr/>
                   </pic:nvPicPr>
                   <pic:blipFill>
@@ -4429,7 +4927,7 @@
                   <pic:spPr>
                     <a:xfrm>
                       <a:off x="0" y="0"/>
-                      <a:ext cx="5761219" cy="5441152"/>
+                      <a:ext cx="5943600" cy="3923665"/>
                     </a:xfrm>
                     <a:prstGeom prst="rect">
                       <a:avLst/>
@@ -4444,7 +4942,7 @@
     </w:p>
     <w:p>
       <w:pPr>
-        <w:ind w:left="1080"/>
+        <w:ind w:left="360"/>
         <w:rPr>
           <w:rFonts w:ascii="Times New Roman" w:hAnsi="Times New Roman" w:cs="Times New Roman"/>
           <w:sz w:val="26"/>
@@ -4471,12 +4969,21 @@
           <w:sz w:val="26"/>
           <w:szCs w:val="26"/>
         </w:rPr>
-        <w:t>Load data form file:</w:t>
-      </w:r>
-    </w:p>
-    <w:p>
-      <w:pPr>
-        <w:pStyle w:val="ListParagraph"/>
+        <w:t>About:</w:t>
+      </w:r>
+    </w:p>
+    <w:p>
+      <w:pPr>
+        <w:ind w:left="360"/>
+        <w:rPr>
+          <w:rFonts w:ascii="Times New Roman" w:hAnsi="Times New Roman" w:cs="Times New Roman"/>
+          <w:sz w:val="26"/>
+          <w:szCs w:val="26"/>
+        </w:rPr>
+      </w:pPr>
+    </w:p>
+    <w:p>
+      <w:pPr>
         <w:ind w:left="360"/>
         <w:rPr>
           <w:rFonts w:ascii="Times New Roman" w:hAnsi="Times New Roman" w:cs="Times New Roman"/>
@@ -4492,10 +4999,10 @@
         </w:rPr>
         <w:lastRenderedPageBreak/>
         <w:drawing>
-          <wp:inline distT="0" distB="0" distL="0" distR="0" wp14:anchorId="2E40471D" wp14:editId="72F4E552">
-            <wp:extent cx="5334462" cy="5227773"/>
-            <wp:effectExtent l="0" t="0" r="0" b="0"/>
-            <wp:docPr id="44" name="Picture 44"/>
+          <wp:inline distT="0" distB="0" distL="0" distR="0" wp14:anchorId="0E6D8296" wp14:editId="14DF2579">
+            <wp:extent cx="5943600" cy="3769995"/>
+            <wp:effectExtent l="0" t="0" r="0" b="1905"/>
+            <wp:docPr id="572255913" name="Picture 1" descr="A card with clouds and a picture of a person&#10;&#10;Description automatically generated"/>
             <wp:cNvGraphicFramePr>
               <a:graphicFrameLocks xmlns:a="http://schemas.openxmlformats.org/drawingml/2006/main" noChangeAspect="1"/>
             </wp:cNvGraphicFramePr>
@@ -4503,7 +5010,7 @@
               <a:graphicData uri="http://schemas.openxmlformats.org/drawingml/2006/picture">
                 <pic:pic xmlns:pic="http://schemas.openxmlformats.org/drawingml/2006/picture">
                   <pic:nvPicPr>
-                    <pic:cNvPr id="1" name=""/>
+                    <pic:cNvPr id="572255913" name="Picture 1" descr="A card with clouds and a picture of a person&#10;&#10;Description automatically generated"/>
                     <pic:cNvPicPr/>
                   </pic:nvPicPr>
                   <pic:blipFill>
@@ -4515,7 +5022,7 @@
                   <pic:spPr>
                     <a:xfrm>
                       <a:off x="0" y="0"/>
-                      <a:ext cx="5334462" cy="5227773"/>
+                      <a:ext cx="5943600" cy="3769995"/>
                     </a:xfrm>
                     <a:prstGeom prst="rect">
                       <a:avLst/>
@@ -4531,17 +5038,6 @@
     <w:p>
       <w:pPr>
         <w:pStyle w:val="ListParagraph"/>
-        <w:ind w:left="360"/>
-        <w:rPr>
-          <w:rFonts w:ascii="Times New Roman" w:hAnsi="Times New Roman" w:cs="Times New Roman"/>
-          <w:sz w:val="26"/>
-          <w:szCs w:val="26"/>
-        </w:rPr>
-      </w:pPr>
-    </w:p>
-    <w:p>
-      <w:pPr>
-        <w:pStyle w:val="ListParagraph"/>
         <w:numPr>
           <w:ilvl w:val="0"/>
           <w:numId w:val="3"/>
@@ -4558,29 +5054,41 @@
           <w:sz w:val="26"/>
           <w:szCs w:val="26"/>
         </w:rPr>
-        <w:t>Data được lưu file text như này:</w:t>
-      </w:r>
-    </w:p>
-    <w:p>
-      <w:pPr>
-        <w:pStyle w:val="ListParagraph"/>
-        <w:ind w:left="360"/>
-        <w:rPr>
-          <w:rFonts w:ascii="Times New Roman" w:hAnsi="Times New Roman" w:cs="Times New Roman"/>
-        </w:rPr>
-      </w:pPr>
-      <w:r>
-        <w:rPr>
-          <w:rFonts w:ascii="Times New Roman" w:hAnsi="Times New Roman" w:cs="Times New Roman"/>
-          <w:sz w:val="26"/>
-          <w:szCs w:val="26"/>
-        </w:rPr>
-        <w:lastRenderedPageBreak/>
+        <w:t>Play:</w:t>
+      </w:r>
+    </w:p>
+    <w:p>
+      <w:pPr>
+        <w:pStyle w:val="ListParagraph"/>
+        <w:ind w:left="0"/>
+        <w:rPr>
+          <w:rFonts w:ascii="Times New Roman" w:hAnsi="Times New Roman" w:cs="Times New Roman"/>
+          <w:sz w:val="26"/>
+          <w:szCs w:val="26"/>
+        </w:rPr>
+      </w:pPr>
+    </w:p>
+    <w:p>
+      <w:pPr>
+        <w:pStyle w:val="ListParagraph"/>
+        <w:ind w:left="0"/>
+        <w:rPr>
+          <w:rFonts w:ascii="Times New Roman" w:hAnsi="Times New Roman" w:cs="Times New Roman"/>
+          <w:sz w:val="26"/>
+          <w:szCs w:val="26"/>
+        </w:rPr>
+      </w:pPr>
+      <w:r>
+        <w:rPr>
+          <w:rFonts w:ascii="Times New Roman" w:hAnsi="Times New Roman" w:cs="Times New Roman"/>
+          <w:sz w:val="26"/>
+          <w:szCs w:val="26"/>
+        </w:rPr>
         <w:drawing>
-          <wp:inline distT="0" distB="0" distL="0" distR="0" wp14:anchorId="380E6710" wp14:editId="1B94966C">
-            <wp:extent cx="2530059" cy="3848433"/>
-            <wp:effectExtent l="0" t="0" r="3810" b="0"/>
-            <wp:docPr id="45" name="Picture 45"/>
+          <wp:inline distT="0" distB="0" distL="0" distR="0" wp14:anchorId="3B1560C4" wp14:editId="36093885">
+            <wp:extent cx="5943600" cy="3771265"/>
+            <wp:effectExtent l="0" t="0" r="0" b="635"/>
+            <wp:docPr id="1641674175" name="Picture 1" descr="A video game screen with a person and trees&#10;&#10;Description automatically generated"/>
             <wp:cNvGraphicFramePr>
               <a:graphicFrameLocks xmlns:a="http://schemas.openxmlformats.org/drawingml/2006/main" noChangeAspect="1"/>
             </wp:cNvGraphicFramePr>
@@ -4588,7 +5096,7 @@
               <a:graphicData uri="http://schemas.openxmlformats.org/drawingml/2006/picture">
                 <pic:pic xmlns:pic="http://schemas.openxmlformats.org/drawingml/2006/picture">
                   <pic:nvPicPr>
-                    <pic:cNvPr id="1" name=""/>
+                    <pic:cNvPr id="1641674175" name="Picture 1" descr="A video game screen with a person and trees&#10;&#10;Description automatically generated"/>
                     <pic:cNvPicPr/>
                   </pic:nvPicPr>
                   <pic:blipFill>
@@ -4600,7 +5108,7 @@
                   <pic:spPr>
                     <a:xfrm>
                       <a:off x="0" y="0"/>
-                      <a:ext cx="2530059" cy="3848433"/>
+                      <a:ext cx="5943600" cy="3771265"/>
                     </a:xfrm>
                     <a:prstGeom prst="rect">
                       <a:avLst/>
@@ -4612,76 +5120,42 @@
           </wp:inline>
         </w:drawing>
       </w:r>
-      <w:r>
-        <w:rPr>
-          <w:rFonts w:ascii="Times New Roman" w:hAnsi="Times New Roman" w:cs="Times New Roman"/>
-        </w:rPr>
-        <w:t xml:space="preserve"> </w:t>
-      </w:r>
-    </w:p>
-    <w:p>
-      <w:pPr>
-        <w:pStyle w:val="ListParagraph"/>
+    </w:p>
+    <w:p>
+      <w:pPr>
         <w:ind w:left="360"/>
         <w:rPr>
           <w:rFonts w:ascii="Times New Roman" w:hAnsi="Times New Roman" w:cs="Times New Roman"/>
-          <w:sz w:val="26"/>
-          <w:szCs w:val="26"/>
-        </w:rPr>
-      </w:pPr>
-      <w:r>
-        <w:rPr>
-          <w:rFonts w:ascii="Times New Roman" w:hAnsi="Times New Roman" w:cs="Times New Roman"/>
-          <w:sz w:val="26"/>
-          <w:szCs w:val="26"/>
-        </w:rPr>
-        <w:drawing>
-          <wp:inline distT="0" distB="0" distL="0" distR="0" wp14:anchorId="2E5B7D42" wp14:editId="06E12685">
-            <wp:extent cx="5943600" cy="3551555"/>
-            <wp:effectExtent l="0" t="0" r="0" b="0"/>
-            <wp:docPr id="46" name="Picture 46"/>
-            <wp:cNvGraphicFramePr>
-              <a:graphicFrameLocks xmlns:a="http://schemas.openxmlformats.org/drawingml/2006/main" noChangeAspect="1"/>
-            </wp:cNvGraphicFramePr>
-            <a:graphic xmlns:a="http://schemas.openxmlformats.org/drawingml/2006/main">
-              <a:graphicData uri="http://schemas.openxmlformats.org/drawingml/2006/picture">
-                <pic:pic xmlns:pic="http://schemas.openxmlformats.org/drawingml/2006/picture">
-                  <pic:nvPicPr>
-                    <pic:cNvPr id="1" name=""/>
-                    <pic:cNvPicPr/>
-                  </pic:nvPicPr>
-                  <pic:blipFill>
-                    <a:blip r:embed="rId28"/>
-                    <a:stretch>
-                      <a:fillRect/>
-                    </a:stretch>
-                  </pic:blipFill>
-                  <pic:spPr>
-                    <a:xfrm>
-                      <a:off x="0" y="0"/>
-                      <a:ext cx="5943600" cy="3551555"/>
-                    </a:xfrm>
-                    <a:prstGeom prst="rect">
-                      <a:avLst/>
-                    </a:prstGeom>
-                  </pic:spPr>
-                </pic:pic>
-              </a:graphicData>
-            </a:graphic>
-          </wp:inline>
-        </w:drawing>
-      </w:r>
-    </w:p>
-    <w:p>
-      <w:pPr>
-        <w:pStyle w:val="ListParagraph"/>
-        <w:ind w:left="360"/>
-        <w:rPr>
-          <w:rFonts w:ascii="Times New Roman" w:hAnsi="Times New Roman" w:cs="Times New Roman"/>
-          <w:sz w:val="26"/>
-          <w:szCs w:val="26"/>
-        </w:rPr>
-      </w:pPr>
+          <w:b/>
+          <w:bCs/>
+          <w:color w:val="FF0000"/>
+          <w:sz w:val="30"/>
+          <w:szCs w:val="30"/>
+        </w:rPr>
+      </w:pPr>
+      <w:r>
+        <w:rPr>
+          <w:rFonts w:ascii="Times New Roman" w:hAnsi="Times New Roman" w:cs="Times New Roman"/>
+          <w:b/>
+          <w:bCs/>
+          <w:color w:val="FF0000"/>
+          <w:sz w:val="30"/>
+          <w:szCs w:val="30"/>
+        </w:rPr>
+        <w:lastRenderedPageBreak/>
+        <w:t>6.</w:t>
+      </w:r>
+      <w:r>
+        <w:rPr>
+          <w:rFonts w:ascii="Times New Roman" w:hAnsi="Times New Roman" w:cs="Times New Roman"/>
+          <w:b/>
+          <w:bCs/>
+          <w:color w:val="FF0000"/>
+          <w:sz w:val="30"/>
+          <w:szCs w:val="30"/>
+        </w:rPr>
+        <w:t>Các tài liệu tham khảo:</w:t>
+      </w:r>
     </w:p>
     <w:p>
       <w:pPr>
@@ -4702,1416 +5176,9 @@
           <w:sz w:val="26"/>
           <w:szCs w:val="26"/>
         </w:rPr>
-        <w:t>Giá trị của các phần tử trong ma trận đã được thiết kế và định nghĩa ở file Level.xlsx như này:</w:t>
-      </w:r>
-    </w:p>
-    <w:p>
-      <w:pPr>
-        <w:ind w:left="360"/>
-        <w:rPr>
-          <w:rFonts w:ascii="Times New Roman" w:hAnsi="Times New Roman" w:cs="Times New Roman"/>
-          <w:sz w:val="26"/>
-          <w:szCs w:val="26"/>
-        </w:rPr>
-      </w:pPr>
-      <w:r>
-        <w:rPr>
-          <w:rFonts w:ascii="Times New Roman" w:hAnsi="Times New Roman" w:cs="Times New Roman"/>
-          <w:sz w:val="26"/>
-          <w:szCs w:val="26"/>
-        </w:rPr>
-        <w:lastRenderedPageBreak/>
-        <w:drawing>
-          <wp:inline distT="0" distB="0" distL="0" distR="0" wp14:anchorId="068F721E" wp14:editId="4819AC69">
-            <wp:extent cx="5943600" cy="3137535"/>
-            <wp:effectExtent l="0" t="0" r="0" b="5715"/>
-            <wp:docPr id="47" name="Picture 47"/>
-            <wp:cNvGraphicFramePr>
-              <a:graphicFrameLocks xmlns:a="http://schemas.openxmlformats.org/drawingml/2006/main" noChangeAspect="1"/>
-            </wp:cNvGraphicFramePr>
-            <a:graphic xmlns:a="http://schemas.openxmlformats.org/drawingml/2006/main">
-              <a:graphicData uri="http://schemas.openxmlformats.org/drawingml/2006/picture">
-                <pic:pic xmlns:pic="http://schemas.openxmlformats.org/drawingml/2006/picture">
-                  <pic:nvPicPr>
-                    <pic:cNvPr id="1" name=""/>
-                    <pic:cNvPicPr/>
-                  </pic:nvPicPr>
-                  <pic:blipFill>
-                    <a:blip r:embed="rId29"/>
-                    <a:stretch>
-                      <a:fillRect/>
-                    </a:stretch>
-                  </pic:blipFill>
-                  <pic:spPr>
-                    <a:xfrm>
-                      <a:off x="0" y="0"/>
-                      <a:ext cx="5943600" cy="3137535"/>
-                    </a:xfrm>
-                    <a:prstGeom prst="rect">
-                      <a:avLst/>
-                    </a:prstGeom>
-                  </pic:spPr>
-                </pic:pic>
-              </a:graphicData>
-            </a:graphic>
-          </wp:inline>
-        </w:drawing>
-      </w:r>
-    </w:p>
-    <w:p>
-      <w:pPr>
-        <w:ind w:left="360"/>
-        <w:rPr>
-          <w:rFonts w:ascii="Times New Roman" w:hAnsi="Times New Roman" w:cs="Times New Roman"/>
-          <w:sz w:val="26"/>
-          <w:szCs w:val="26"/>
-        </w:rPr>
-      </w:pPr>
-    </w:p>
-    <w:p>
-      <w:pPr>
-        <w:ind w:left="360"/>
-        <w:rPr>
-          <w:rFonts w:ascii="Times New Roman" w:hAnsi="Times New Roman" w:cs="Times New Roman"/>
-          <w:sz w:val="26"/>
-          <w:szCs w:val="26"/>
-        </w:rPr>
-      </w:pPr>
-      <w:r>
-        <w:rPr>
-          <w:rFonts w:ascii="Times New Roman" w:hAnsi="Times New Roman" w:cs="Times New Roman"/>
-          <w:sz w:val="26"/>
-          <w:szCs w:val="26"/>
-        </w:rPr>
-        <w:t xml:space="preserve">Ma trận bên trái (trong excel) cũng là ma trận thứ nhất (trong Level.txt) thực hiện việc vẽ map: vd -1 là không vẽ gì, 1 là khởi tạo 1 đối tượng </w:t>
-      </w:r>
-      <w:r>
-        <w:rPr>
-          <w:rFonts w:ascii="Times New Roman" w:hAnsi="Times New Roman" w:cs="Times New Roman"/>
-          <w:sz w:val="26"/>
-          <w:szCs w:val="26"/>
-        </w:rPr>
-        <w:t>wall</w:t>
-      </w:r>
-      <w:r>
-        <w:rPr>
-          <w:rFonts w:ascii="Times New Roman" w:hAnsi="Times New Roman" w:cs="Times New Roman"/>
-          <w:sz w:val="26"/>
-          <w:szCs w:val="26"/>
-        </w:rPr>
-        <w:t xml:space="preserve"> (tường), 0 là khởi tạo đối tượng </w:t>
-      </w:r>
-      <w:r>
-        <w:rPr>
-          <w:rFonts w:ascii="Times New Roman" w:hAnsi="Times New Roman" w:cs="Times New Roman"/>
-          <w:sz w:val="26"/>
-          <w:szCs w:val="26"/>
-        </w:rPr>
-        <w:t>ground (đất).</w:t>
-      </w:r>
-    </w:p>
-    <w:p>
-      <w:pPr>
-        <w:ind w:left="360"/>
-        <w:rPr>
-          <w:rFonts w:ascii="Times New Roman" w:hAnsi="Times New Roman" w:cs="Times New Roman"/>
-          <w:sz w:val="26"/>
-          <w:szCs w:val="26"/>
-        </w:rPr>
-      </w:pPr>
-      <w:r>
-        <w:rPr>
-          <w:rFonts w:ascii="Times New Roman" w:hAnsi="Times New Roman" w:cs="Times New Roman"/>
-          <w:sz w:val="26"/>
-          <w:szCs w:val="26"/>
-        </w:rPr>
-        <w:t>Ma trận bên phải (trong excel) và là ma trận thứ 2 (trong file.txt) thực hiện việc khởi tạo Các Object.</w:t>
-      </w:r>
-    </w:p>
-    <w:p>
-      <w:pPr>
-        <w:ind w:left="360"/>
-        <w:rPr>
-          <w:rFonts w:ascii="Times New Roman" w:hAnsi="Times New Roman" w:cs="Times New Roman"/>
-          <w:sz w:val="26"/>
-          <w:szCs w:val="26"/>
-        </w:rPr>
-      </w:pPr>
-      <w:r>
-        <w:rPr>
-          <w:rFonts w:ascii="Times New Roman" w:hAnsi="Times New Roman" w:cs="Times New Roman"/>
-          <w:sz w:val="26"/>
-          <w:szCs w:val="26"/>
-        </w:rPr>
-        <w:t>Level sẽ quản lý TileMap (ma trận trái) và Chessboard (ma trận phả</w:t>
-      </w:r>
-      <w:r>
-        <w:rPr>
-          <w:rFonts w:ascii="Times New Roman" w:hAnsi="Times New Roman" w:cs="Times New Roman"/>
-          <w:sz w:val="26"/>
-          <w:szCs w:val="26"/>
-        </w:rPr>
-        <w:t>i), khi render() level, ta sẽ tiến hành vẽ tilemap trước, xong vẽ chessboard trùng lên trên như vậy thì gameobject có thể di chuyển trên mặt đất rồi.</w:t>
-      </w:r>
-    </w:p>
-    <w:p>
-      <w:pPr>
-        <w:ind w:left="360"/>
-        <w:rPr>
-          <w:rFonts w:ascii="Times New Roman" w:hAnsi="Times New Roman" w:cs="Times New Roman"/>
-          <w:sz w:val="26"/>
-          <w:szCs w:val="26"/>
-        </w:rPr>
-      </w:pPr>
-    </w:p>
-    <w:p>
-      <w:pPr>
-        <w:pStyle w:val="ListParagraph"/>
-        <w:numPr>
-          <w:ilvl w:val="1"/>
-          <w:numId w:val="3"/>
-        </w:numPr>
-        <w:rPr>
-          <w:rFonts w:ascii="Times New Roman" w:hAnsi="Times New Roman" w:cs="Times New Roman"/>
-          <w:sz w:val="26"/>
-          <w:szCs w:val="26"/>
-        </w:rPr>
-      </w:pPr>
-      <w:r>
-        <w:rPr>
-          <w:rFonts w:ascii="Times New Roman" w:hAnsi="Times New Roman" w:cs="Times New Roman"/>
-          <w:b/>
-          <w:sz w:val="26"/>
-          <w:szCs w:val="26"/>
-        </w:rPr>
-        <w:t>Chessboard</w:t>
-      </w:r>
-      <w:r>
-        <w:rPr>
-          <w:rFonts w:ascii="Times New Roman" w:hAnsi="Times New Roman" w:cs="Times New Roman"/>
-          <w:sz w:val="26"/>
-          <w:szCs w:val="26"/>
-        </w:rPr>
-        <w:t>: quản lý vị trí (tính theo ma trận: hàng, cột) của các gameobject</w:t>
-      </w:r>
-    </w:p>
-    <w:p>
-      <w:pPr>
-        <w:pStyle w:val="ListParagraph"/>
-        <w:ind w:left="360"/>
-        <w:rPr>
-          <w:rFonts w:ascii="Times New Roman" w:hAnsi="Times New Roman" w:cs="Times New Roman"/>
-          <w:sz w:val="26"/>
-          <w:szCs w:val="26"/>
-        </w:rPr>
-      </w:pPr>
-      <w:r>
-        <w:rPr>
-          <w:rFonts w:ascii="Times New Roman" w:hAnsi="Times New Roman" w:cs="Times New Roman"/>
-          <w:sz w:val="26"/>
-          <w:szCs w:val="26"/>
-        </w:rPr>
-        <w:lastRenderedPageBreak/>
-        <w:drawing>
-          <wp:inline distT="0" distB="0" distL="0" distR="0" wp14:anchorId="1BF804E0" wp14:editId="14DFB8DB">
-            <wp:extent cx="5829805" cy="6203218"/>
-            <wp:effectExtent l="0" t="0" r="0" b="7620"/>
-            <wp:docPr id="48" name="Picture 48"/>
-            <wp:cNvGraphicFramePr>
-              <a:graphicFrameLocks xmlns:a="http://schemas.openxmlformats.org/drawingml/2006/main" noChangeAspect="1"/>
-            </wp:cNvGraphicFramePr>
-            <a:graphic xmlns:a="http://schemas.openxmlformats.org/drawingml/2006/main">
-              <a:graphicData uri="http://schemas.openxmlformats.org/drawingml/2006/picture">
-                <pic:pic xmlns:pic="http://schemas.openxmlformats.org/drawingml/2006/picture">
-                  <pic:nvPicPr>
-                    <pic:cNvPr id="1" name=""/>
-                    <pic:cNvPicPr/>
-                  </pic:nvPicPr>
-                  <pic:blipFill>
-                    <a:blip r:embed="rId30"/>
-                    <a:stretch>
-                      <a:fillRect/>
-                    </a:stretch>
-                  </pic:blipFill>
-                  <pic:spPr>
-                    <a:xfrm>
-                      <a:off x="0" y="0"/>
-                      <a:ext cx="5829805" cy="6203218"/>
-                    </a:xfrm>
-                    <a:prstGeom prst="rect">
-                      <a:avLst/>
-                    </a:prstGeom>
-                  </pic:spPr>
-                </pic:pic>
-              </a:graphicData>
-            </a:graphic>
-          </wp:inline>
-        </w:drawing>
-      </w:r>
-    </w:p>
-    <w:p>
-      <w:pPr>
-        <w:pStyle w:val="ListParagraph"/>
-        <w:numPr>
-          <w:ilvl w:val="0"/>
-          <w:numId w:val="3"/>
-        </w:numPr>
-        <w:rPr>
-          <w:rFonts w:ascii="Times New Roman" w:hAnsi="Times New Roman" w:cs="Times New Roman"/>
-          <w:sz w:val="26"/>
-          <w:szCs w:val="26"/>
-        </w:rPr>
-      </w:pPr>
-      <w:r>
-        <w:rPr>
-          <w:rFonts w:ascii="Times New Roman" w:hAnsi="Times New Roman" w:cs="Times New Roman"/>
-          <w:sz w:val="26"/>
-          <w:szCs w:val="26"/>
-        </w:rPr>
-        <w:t>Khi update(): nó nhận vào các sự kiện bấm bàn phím, sau đó kiểm tra xem có thể di chuyển được không (không bị chặn bởi tường), thực hiện việc di chuyển, liên kết các nhân vật, ...</w:t>
-      </w:r>
-    </w:p>
-    <w:p>
-      <w:pPr>
-        <w:pStyle w:val="ListParagraph"/>
-        <w:rPr>
-          <w:rFonts w:ascii="Times New Roman" w:hAnsi="Times New Roman" w:cs="Times New Roman"/>
-          <w:sz w:val="26"/>
-          <w:szCs w:val="26"/>
-        </w:rPr>
-      </w:pPr>
-    </w:p>
-    <w:p>
-      <w:pPr>
-        <w:pStyle w:val="ListParagraph"/>
-        <w:numPr>
-          <w:ilvl w:val="1"/>
-          <w:numId w:val="3"/>
-        </w:numPr>
-        <w:rPr>
-          <w:rFonts w:ascii="Times New Roman" w:hAnsi="Times New Roman" w:cs="Times New Roman"/>
-          <w:sz w:val="26"/>
-          <w:szCs w:val="26"/>
-        </w:rPr>
-      </w:pPr>
-      <w:r>
-        <w:rPr>
-          <w:rFonts w:ascii="Times New Roman" w:hAnsi="Times New Roman" w:cs="Times New Roman"/>
-          <w:b/>
-          <w:sz w:val="26"/>
-          <w:szCs w:val="26"/>
-        </w:rPr>
-        <w:t>Chessman</w:t>
-      </w:r>
-      <w:r>
-        <w:rPr>
-          <w:rFonts w:ascii="Times New Roman" w:hAnsi="Times New Roman" w:cs="Times New Roman"/>
-          <w:sz w:val="26"/>
-          <w:szCs w:val="26"/>
-        </w:rPr>
-        <w:t>: đơn giản là 1 object nằm trong sự quản lý của chessboard (gameobject có thể di chuyển trong ma trận: nhân vật, hộp gỗ, chìa khoá, ..)</w:t>
-      </w:r>
-    </w:p>
-    <w:p>
-      <w:pPr>
-        <w:pStyle w:val="ListParagraph"/>
-        <w:rPr>
-          <w:rFonts w:ascii="Times New Roman" w:hAnsi="Times New Roman" w:cs="Times New Roman"/>
-          <w:sz w:val="26"/>
-          <w:szCs w:val="26"/>
-        </w:rPr>
-      </w:pPr>
-      <w:r>
-        <w:rPr>
-          <w:rFonts w:ascii="Times New Roman" w:hAnsi="Times New Roman" w:cs="Times New Roman"/>
-          <w:sz w:val="26"/>
-          <w:szCs w:val="26"/>
-        </w:rPr>
-        <w:lastRenderedPageBreak/>
-        <w:drawing>
-          <wp:inline distT="0" distB="0" distL="0" distR="0" wp14:anchorId="65C354DD" wp14:editId="119BA20B">
-            <wp:extent cx="5593565" cy="4496190"/>
-            <wp:effectExtent l="0" t="0" r="7620" b="0"/>
-            <wp:docPr id="49" name="Picture 49"/>
-            <wp:cNvGraphicFramePr>
-              <a:graphicFrameLocks xmlns:a="http://schemas.openxmlformats.org/drawingml/2006/main" noChangeAspect="1"/>
-            </wp:cNvGraphicFramePr>
-            <a:graphic xmlns:a="http://schemas.openxmlformats.org/drawingml/2006/main">
-              <a:graphicData uri="http://schemas.openxmlformats.org/drawingml/2006/picture">
-                <pic:pic xmlns:pic="http://schemas.openxmlformats.org/drawingml/2006/picture">
-                  <pic:nvPicPr>
-                    <pic:cNvPr id="1" name=""/>
-                    <pic:cNvPicPr/>
-                  </pic:nvPicPr>
-                  <pic:blipFill>
-                    <a:blip r:embed="rId31"/>
-                    <a:stretch>
-                      <a:fillRect/>
-                    </a:stretch>
-                  </pic:blipFill>
-                  <pic:spPr>
-                    <a:xfrm>
-                      <a:off x="0" y="0"/>
-                      <a:ext cx="5593565" cy="4496190"/>
-                    </a:xfrm>
-                    <a:prstGeom prst="rect">
-                      <a:avLst/>
-                    </a:prstGeom>
-                  </pic:spPr>
-                </pic:pic>
-              </a:graphicData>
-            </a:graphic>
-          </wp:inline>
-        </w:drawing>
-      </w:r>
-    </w:p>
-    <w:p>
-      <w:pPr>
-        <w:pStyle w:val="ListParagraph"/>
-        <w:rPr>
-          <w:rFonts w:ascii="Times New Roman" w:hAnsi="Times New Roman" w:cs="Times New Roman"/>
-          <w:sz w:val="26"/>
-          <w:szCs w:val="26"/>
-        </w:rPr>
-      </w:pPr>
-    </w:p>
-    <w:p>
-      <w:pPr>
-        <w:pStyle w:val="ListParagraph"/>
-        <w:numPr>
-          <w:ilvl w:val="0"/>
-          <w:numId w:val="3"/>
-        </w:numPr>
-        <w:rPr>
-          <w:rFonts w:ascii="Times New Roman" w:hAnsi="Times New Roman" w:cs="Times New Roman"/>
-          <w:sz w:val="26"/>
-          <w:szCs w:val="26"/>
-        </w:rPr>
-      </w:pPr>
-      <w:r>
-        <w:rPr>
-          <w:rFonts w:ascii="Times New Roman" w:hAnsi="Times New Roman" w:cs="Times New Roman"/>
-          <w:sz w:val="26"/>
-          <w:szCs w:val="26"/>
-        </w:rPr>
-        <w:t>Nó là class cha để các class con kế thừa, ta sẽ có:</w:t>
-      </w:r>
-    </w:p>
-    <w:p>
-      <w:pPr>
-        <w:pStyle w:val="ListParagraph"/>
-        <w:rPr>
-          <w:rFonts w:ascii="Times New Roman" w:hAnsi="Times New Roman" w:cs="Times New Roman"/>
-          <w:sz w:val="26"/>
-          <w:szCs w:val="26"/>
-        </w:rPr>
-      </w:pPr>
-      <w:r>
-        <w:rPr>
-          <w:rFonts w:ascii="Times New Roman" w:hAnsi="Times New Roman" w:cs="Times New Roman"/>
-          <w:sz w:val="26"/>
-          <w:szCs w:val="26"/>
-        </w:rPr>
-        <w:drawing>
-          <wp:inline distT="0" distB="0" distL="0" distR="0" wp14:anchorId="1AA427DC" wp14:editId="2699EEAD">
-            <wp:extent cx="3810330" cy="297206"/>
-            <wp:effectExtent l="0" t="0" r="0" b="7620"/>
-            <wp:docPr id="50" name="Picture 50"/>
-            <wp:cNvGraphicFramePr>
-              <a:graphicFrameLocks xmlns:a="http://schemas.openxmlformats.org/drawingml/2006/main" noChangeAspect="1"/>
-            </wp:cNvGraphicFramePr>
-            <a:graphic xmlns:a="http://schemas.openxmlformats.org/drawingml/2006/main">
-              <a:graphicData uri="http://schemas.openxmlformats.org/drawingml/2006/picture">
-                <pic:pic xmlns:pic="http://schemas.openxmlformats.org/drawingml/2006/picture">
-                  <pic:nvPicPr>
-                    <pic:cNvPr id="1" name=""/>
-                    <pic:cNvPicPr/>
-                  </pic:nvPicPr>
-                  <pic:blipFill>
-                    <a:blip r:embed="rId32"/>
-                    <a:stretch>
-                      <a:fillRect/>
-                    </a:stretch>
-                  </pic:blipFill>
-                  <pic:spPr>
-                    <a:xfrm>
-                      <a:off x="0" y="0"/>
-                      <a:ext cx="3810330" cy="297206"/>
-                    </a:xfrm>
-                    <a:prstGeom prst="rect">
-                      <a:avLst/>
-                    </a:prstGeom>
-                  </pic:spPr>
-                </pic:pic>
-              </a:graphicData>
-            </a:graphic>
-          </wp:inline>
-        </w:drawing>
-      </w:r>
-    </w:p>
-    <w:p>
-      <w:pPr>
-        <w:pStyle w:val="ListParagraph"/>
-        <w:rPr>
-          <w:rFonts w:ascii="Times New Roman" w:hAnsi="Times New Roman" w:cs="Times New Roman"/>
-          <w:sz w:val="26"/>
-          <w:szCs w:val="26"/>
-        </w:rPr>
-      </w:pPr>
-      <w:r>
-        <w:rPr>
-          <w:rFonts w:ascii="Times New Roman" w:hAnsi="Times New Roman" w:cs="Times New Roman"/>
-          <w:sz w:val="26"/>
-          <w:szCs w:val="26"/>
-        </w:rPr>
-        <w:drawing>
-          <wp:inline distT="0" distB="0" distL="0" distR="0" wp14:anchorId="7A662ED2" wp14:editId="3D1F3589">
-            <wp:extent cx="3261643" cy="381033"/>
-            <wp:effectExtent l="0" t="0" r="0" b="0"/>
-            <wp:docPr id="51" name="Picture 51"/>
-            <wp:cNvGraphicFramePr>
-              <a:graphicFrameLocks xmlns:a="http://schemas.openxmlformats.org/drawingml/2006/main" noChangeAspect="1"/>
-            </wp:cNvGraphicFramePr>
-            <a:graphic xmlns:a="http://schemas.openxmlformats.org/drawingml/2006/main">
-              <a:graphicData uri="http://schemas.openxmlformats.org/drawingml/2006/picture">
-                <pic:pic xmlns:pic="http://schemas.openxmlformats.org/drawingml/2006/picture">
-                  <pic:nvPicPr>
-                    <pic:cNvPr id="1" name=""/>
-                    <pic:cNvPicPr/>
-                  </pic:nvPicPr>
-                  <pic:blipFill>
-                    <a:blip r:embed="rId33"/>
-                    <a:stretch>
-                      <a:fillRect/>
-                    </a:stretch>
-                  </pic:blipFill>
-                  <pic:spPr>
-                    <a:xfrm>
-                      <a:off x="0" y="0"/>
-                      <a:ext cx="3261643" cy="381033"/>
-                    </a:xfrm>
-                    <a:prstGeom prst="rect">
-                      <a:avLst/>
-                    </a:prstGeom>
-                  </pic:spPr>
-                </pic:pic>
-              </a:graphicData>
-            </a:graphic>
-          </wp:inline>
-        </w:drawing>
-      </w:r>
-    </w:p>
-    <w:p>
-      <w:pPr>
-        <w:pStyle w:val="ListParagraph"/>
-        <w:rPr>
-          <w:rFonts w:ascii="Times New Roman" w:hAnsi="Times New Roman" w:cs="Times New Roman"/>
-          <w:sz w:val="26"/>
-          <w:szCs w:val="26"/>
-        </w:rPr>
-      </w:pPr>
-      <w:r>
-        <w:rPr>
-          <w:rFonts w:ascii="Times New Roman" w:hAnsi="Times New Roman" w:cs="Times New Roman"/>
-          <w:sz w:val="26"/>
-          <w:szCs w:val="26"/>
-        </w:rPr>
-        <w:drawing>
-          <wp:inline distT="0" distB="0" distL="0" distR="0" wp14:anchorId="71559D5C" wp14:editId="7C82D565">
-            <wp:extent cx="3307367" cy="373412"/>
-            <wp:effectExtent l="0" t="0" r="7620" b="7620"/>
-            <wp:docPr id="52" name="Picture 52"/>
-            <wp:cNvGraphicFramePr>
-              <a:graphicFrameLocks xmlns:a="http://schemas.openxmlformats.org/drawingml/2006/main" noChangeAspect="1"/>
-            </wp:cNvGraphicFramePr>
-            <a:graphic xmlns:a="http://schemas.openxmlformats.org/drawingml/2006/main">
-              <a:graphicData uri="http://schemas.openxmlformats.org/drawingml/2006/picture">
-                <pic:pic xmlns:pic="http://schemas.openxmlformats.org/drawingml/2006/picture">
-                  <pic:nvPicPr>
-                    <pic:cNvPr id="1" name=""/>
-                    <pic:cNvPicPr/>
-                  </pic:nvPicPr>
-                  <pic:blipFill>
-                    <a:blip r:embed="rId34"/>
-                    <a:stretch>
-                      <a:fillRect/>
-                    </a:stretch>
-                  </pic:blipFill>
-                  <pic:spPr>
-                    <a:xfrm>
-                      <a:off x="0" y="0"/>
-                      <a:ext cx="3307367" cy="373412"/>
-                    </a:xfrm>
-                    <a:prstGeom prst="rect">
-                      <a:avLst/>
-                    </a:prstGeom>
-                  </pic:spPr>
-                </pic:pic>
-              </a:graphicData>
-            </a:graphic>
-          </wp:inline>
-        </w:drawing>
-      </w:r>
-    </w:p>
-    <w:p>
-      <w:pPr>
-        <w:pStyle w:val="ListParagraph"/>
-        <w:rPr>
-          <w:rFonts w:ascii="Times New Roman" w:hAnsi="Times New Roman" w:cs="Times New Roman"/>
-          <w:sz w:val="26"/>
-          <w:szCs w:val="26"/>
-        </w:rPr>
-      </w:pPr>
-    </w:p>
-    <w:p>
-      <w:pPr>
-        <w:pStyle w:val="ListParagraph"/>
-        <w:numPr>
-          <w:ilvl w:val="0"/>
-          <w:numId w:val="5"/>
-        </w:numPr>
-        <w:rPr>
-          <w:rFonts w:ascii="Times New Roman" w:hAnsi="Times New Roman" w:cs="Times New Roman"/>
-          <w:b/>
-          <w:color w:val="FF0000"/>
-          <w:sz w:val="30"/>
-          <w:szCs w:val="30"/>
-        </w:rPr>
-      </w:pPr>
-      <w:r>
-        <w:rPr>
-          <w:rFonts w:ascii="Times New Roman" w:hAnsi="Times New Roman" w:cs="Times New Roman"/>
-          <w:b/>
-          <w:color w:val="FF0000"/>
-          <w:sz w:val="30"/>
-          <w:szCs w:val="30"/>
-        </w:rPr>
-        <w:t>Phương pháp – Ngôn ngữ - Công cụ</w:t>
-      </w:r>
-    </w:p>
-    <w:p>
-      <w:pPr>
-        <w:pStyle w:val="ListParagraph"/>
-        <w:numPr>
-          <w:ilvl w:val="0"/>
-          <w:numId w:val="3"/>
-        </w:numPr>
-        <w:rPr>
-          <w:rFonts w:ascii="Times New Roman" w:hAnsi="Times New Roman" w:cs="Times New Roman"/>
-          <w:sz w:val="26"/>
-          <w:szCs w:val="26"/>
-        </w:rPr>
-      </w:pPr>
-      <w:r>
-        <w:rPr>
-          <w:rFonts w:ascii="Times New Roman" w:hAnsi="Times New Roman" w:cs="Times New Roman"/>
-          <w:sz w:val="26"/>
-          <w:szCs w:val="26"/>
-        </w:rPr>
-        <w:t>Phương pháp:</w:t>
-      </w:r>
-    </w:p>
-    <w:p>
-      <w:pPr>
-        <w:pStyle w:val="ListParagraph"/>
-        <w:numPr>
-          <w:ilvl w:val="1"/>
-          <w:numId w:val="3"/>
-        </w:numPr>
-        <w:rPr>
-          <w:rFonts w:ascii="Times New Roman" w:hAnsi="Times New Roman" w:cs="Times New Roman"/>
-          <w:sz w:val="26"/>
-          <w:szCs w:val="26"/>
-        </w:rPr>
-      </w:pPr>
-      <w:r>
-        <w:rPr>
-          <w:rFonts w:ascii="Times New Roman" w:hAnsi="Times New Roman" w:cs="Times New Roman"/>
-          <w:sz w:val="26"/>
-          <w:szCs w:val="26"/>
-        </w:rPr>
-        <w:t>Lập trình hướng đối tượng oop</w:t>
-      </w:r>
-    </w:p>
-    <w:p>
-      <w:pPr>
-        <w:pStyle w:val="ListParagraph"/>
-        <w:numPr>
-          <w:ilvl w:val="1"/>
-          <w:numId w:val="3"/>
-        </w:numPr>
-        <w:rPr>
-          <w:rFonts w:ascii="Times New Roman" w:hAnsi="Times New Roman" w:cs="Times New Roman"/>
-          <w:sz w:val="26"/>
-          <w:szCs w:val="26"/>
-        </w:rPr>
-      </w:pPr>
-      <w:r>
-        <w:rPr>
-          <w:rFonts w:ascii="Times New Roman" w:hAnsi="Times New Roman" w:cs="Times New Roman"/>
-          <w:sz w:val="26"/>
-          <w:szCs w:val="26"/>
-        </w:rPr>
-        <w:t>Design pattern: singleton, factory method, state machine</w:t>
-      </w:r>
-    </w:p>
-    <w:p>
-      <w:pPr>
-        <w:pStyle w:val="ListParagraph"/>
-        <w:numPr>
-          <w:ilvl w:val="0"/>
-          <w:numId w:val="3"/>
-        </w:numPr>
-        <w:rPr>
-          <w:rFonts w:ascii="Times New Roman" w:hAnsi="Times New Roman" w:cs="Times New Roman"/>
-          <w:sz w:val="26"/>
-          <w:szCs w:val="26"/>
-        </w:rPr>
-      </w:pPr>
-      <w:r>
-        <w:rPr>
-          <w:rFonts w:ascii="Times New Roman" w:hAnsi="Times New Roman" w:cs="Times New Roman"/>
-          <w:sz w:val="26"/>
-          <w:szCs w:val="26"/>
-        </w:rPr>
-        <w:t>Ngôn ngữ: Java</w:t>
-      </w:r>
-    </w:p>
-    <w:p>
-      <w:pPr>
-        <w:pStyle w:val="ListParagraph"/>
-        <w:numPr>
-          <w:ilvl w:val="0"/>
-          <w:numId w:val="3"/>
-        </w:numPr>
-        <w:rPr>
-          <w:rFonts w:ascii="Times New Roman" w:hAnsi="Times New Roman" w:cs="Times New Roman"/>
-          <w:sz w:val="26"/>
-          <w:szCs w:val="26"/>
-        </w:rPr>
-      </w:pPr>
-      <w:r>
-        <w:rPr>
-          <w:rFonts w:ascii="Times New Roman" w:hAnsi="Times New Roman" w:cs="Times New Roman"/>
-          <w:sz w:val="26"/>
-          <w:szCs w:val="26"/>
-        </w:rPr>
-        <w:t>Công cụ:</w:t>
-      </w:r>
-    </w:p>
-    <w:p>
-      <w:pPr>
-        <w:pStyle w:val="ListParagraph"/>
-        <w:numPr>
-          <w:ilvl w:val="1"/>
-          <w:numId w:val="3"/>
-        </w:numPr>
-        <w:rPr>
-          <w:rFonts w:ascii="Times New Roman" w:hAnsi="Times New Roman" w:cs="Times New Roman"/>
-          <w:sz w:val="26"/>
-          <w:szCs w:val="26"/>
-        </w:rPr>
-      </w:pPr>
-      <w:r>
-        <w:rPr>
-          <w:rFonts w:ascii="Times New Roman" w:hAnsi="Times New Roman" w:cs="Times New Roman"/>
-          <w:sz w:val="26"/>
-          <w:szCs w:val="26"/>
-        </w:rPr>
-        <w:t>Apache Netbeans IDE: code</w:t>
-      </w:r>
-    </w:p>
-    <w:p>
-      <w:pPr>
-        <w:pStyle w:val="ListParagraph"/>
-        <w:numPr>
-          <w:ilvl w:val="1"/>
-          <w:numId w:val="3"/>
-        </w:numPr>
-        <w:rPr>
-          <w:rFonts w:ascii="Times New Roman" w:hAnsi="Times New Roman" w:cs="Times New Roman"/>
-          <w:sz w:val="26"/>
-          <w:szCs w:val="26"/>
-        </w:rPr>
-      </w:pPr>
-      <w:r>
-        <w:rPr>
-          <w:rFonts w:ascii="Times New Roman" w:hAnsi="Times New Roman" w:cs="Times New Roman"/>
-          <w:sz w:val="26"/>
-          <w:szCs w:val="26"/>
-        </w:rPr>
-        <w:t>Graphics2D cùng các thư viện khác của java.awt</w:t>
-      </w:r>
-    </w:p>
-    <w:p>
-      <w:pPr>
-        <w:pStyle w:val="ListParagraph"/>
-        <w:numPr>
-          <w:ilvl w:val="1"/>
-          <w:numId w:val="3"/>
-        </w:numPr>
-        <w:rPr>
-          <w:rFonts w:ascii="Times New Roman" w:hAnsi="Times New Roman" w:cs="Times New Roman"/>
-          <w:sz w:val="26"/>
-          <w:szCs w:val="26"/>
-        </w:rPr>
-      </w:pPr>
-      <w:r>
-        <w:rPr>
-          <w:rFonts w:ascii="Times New Roman" w:hAnsi="Times New Roman" w:cs="Times New Roman"/>
-          <w:sz w:val="26"/>
-          <w:szCs w:val="26"/>
-        </w:rPr>
-        <w:t>Adobe Ilustator: thiết kế asset cho game</w:t>
-      </w:r>
-    </w:p>
-    <w:p>
-      <w:pPr>
-        <w:pStyle w:val="ListParagraph"/>
-        <w:numPr>
-          <w:ilvl w:val="1"/>
-          <w:numId w:val="3"/>
-        </w:numPr>
-        <w:rPr>
-          <w:rFonts w:ascii="Times New Roman" w:hAnsi="Times New Roman" w:cs="Times New Roman"/>
-          <w:sz w:val="26"/>
-          <w:szCs w:val="26"/>
-        </w:rPr>
-      </w:pPr>
-      <w:r>
-        <w:rPr>
-          <w:rFonts w:ascii="Times New Roman" w:hAnsi="Times New Roman" w:cs="Times New Roman"/>
-          <w:sz w:val="26"/>
-          <w:szCs w:val="26"/>
-        </w:rPr>
-        <w:lastRenderedPageBreak/>
-        <w:t>Photoshop: chỉnh sửa 1 số ảnh</w:t>
-      </w:r>
-    </w:p>
-    <w:p>
-      <w:pPr>
-        <w:pStyle w:val="ListParagraph"/>
-        <w:ind w:left="1440"/>
-        <w:rPr>
-          <w:rFonts w:ascii="Times New Roman" w:hAnsi="Times New Roman" w:cs="Times New Roman"/>
-          <w:sz w:val="26"/>
-          <w:szCs w:val="26"/>
-        </w:rPr>
-      </w:pPr>
-    </w:p>
-    <w:p>
-      <w:pPr>
-        <w:pStyle w:val="ListParagraph"/>
-        <w:numPr>
-          <w:ilvl w:val="0"/>
-          <w:numId w:val="5"/>
-        </w:numPr>
-        <w:rPr>
-          <w:rFonts w:ascii="Times New Roman" w:hAnsi="Times New Roman" w:cs="Times New Roman"/>
-          <w:b/>
-          <w:sz w:val="30"/>
-          <w:szCs w:val="30"/>
-        </w:rPr>
-      </w:pPr>
-      <w:r>
-        <w:rPr>
-          <w:rFonts w:ascii="Times New Roman" w:hAnsi="Times New Roman" w:cs="Times New Roman"/>
-          <w:b/>
-          <w:color w:val="FF0000"/>
-          <w:sz w:val="30"/>
-          <w:szCs w:val="30"/>
-        </w:rPr>
-        <w:t>Giới thiệu hình ảnh kết quả</w:t>
-      </w:r>
-    </w:p>
-    <w:p>
-      <w:pPr>
-        <w:pStyle w:val="ListParagraph"/>
-        <w:numPr>
-          <w:ilvl w:val="0"/>
-          <w:numId w:val="3"/>
-        </w:numPr>
-        <w:rPr>
-          <w:rFonts w:ascii="Times New Roman" w:hAnsi="Times New Roman" w:cs="Times New Roman"/>
-          <w:sz w:val="26"/>
-          <w:szCs w:val="26"/>
-        </w:rPr>
-      </w:pPr>
-      <w:r>
-        <w:rPr>
-          <w:rFonts w:ascii="Times New Roman" w:hAnsi="Times New Roman" w:cs="Times New Roman"/>
-          <w:sz w:val="26"/>
-          <w:szCs w:val="26"/>
-        </w:rPr>
-        <w:t>Intro:</w:t>
-      </w:r>
-    </w:p>
-    <w:p>
-      <w:pPr>
-        <w:pStyle w:val="ListParagraph"/>
-        <w:ind w:left="360"/>
-        <w:rPr>
-          <w:rFonts w:ascii="Times New Roman" w:hAnsi="Times New Roman" w:cs="Times New Roman"/>
-          <w:sz w:val="26"/>
-          <w:szCs w:val="26"/>
-        </w:rPr>
-      </w:pPr>
-      <w:r>
-        <w:rPr>
-          <w:rFonts w:ascii="Times New Roman" w:hAnsi="Times New Roman" w:cs="Times New Roman"/>
-          <w:sz w:val="26"/>
-          <w:szCs w:val="26"/>
-        </w:rPr>
-        <w:drawing>
-          <wp:inline distT="0" distB="0" distL="0" distR="0" wp14:anchorId="42417103" wp14:editId="63995A87">
-            <wp:extent cx="5943600" cy="3864610"/>
-            <wp:effectExtent l="0" t="0" r="0" b="2540"/>
-            <wp:docPr id="53" name="Picture 53"/>
-            <wp:cNvGraphicFramePr>
-              <a:graphicFrameLocks xmlns:a="http://schemas.openxmlformats.org/drawingml/2006/main" noChangeAspect="1"/>
-            </wp:cNvGraphicFramePr>
-            <a:graphic xmlns:a="http://schemas.openxmlformats.org/drawingml/2006/main">
-              <a:graphicData uri="http://schemas.openxmlformats.org/drawingml/2006/picture">
-                <pic:pic xmlns:pic="http://schemas.openxmlformats.org/drawingml/2006/picture">
-                  <pic:nvPicPr>
-                    <pic:cNvPr id="1" name=""/>
-                    <pic:cNvPicPr/>
-                  </pic:nvPicPr>
-                  <pic:blipFill>
-                    <a:blip r:embed="rId35"/>
-                    <a:stretch>
-                      <a:fillRect/>
-                    </a:stretch>
-                  </pic:blipFill>
-                  <pic:spPr>
-                    <a:xfrm>
-                      <a:off x="0" y="0"/>
-                      <a:ext cx="5943600" cy="3864610"/>
-                    </a:xfrm>
-                    <a:prstGeom prst="rect">
-                      <a:avLst/>
-                    </a:prstGeom>
-                  </pic:spPr>
-                </pic:pic>
-              </a:graphicData>
-            </a:graphic>
-          </wp:inline>
-        </w:drawing>
-      </w:r>
-    </w:p>
-    <w:p>
-      <w:pPr>
-        <w:pStyle w:val="ListParagraph"/>
-        <w:ind w:left="360"/>
-        <w:rPr>
-          <w:rFonts w:ascii="Times New Roman" w:hAnsi="Times New Roman" w:cs="Times New Roman"/>
-          <w:sz w:val="26"/>
-          <w:szCs w:val="26"/>
-        </w:rPr>
-      </w:pPr>
-    </w:p>
-    <w:p>
-      <w:pPr>
-        <w:pStyle w:val="ListParagraph"/>
-        <w:numPr>
-          <w:ilvl w:val="0"/>
-          <w:numId w:val="3"/>
-        </w:numPr>
-        <w:rPr>
-          <w:rFonts w:ascii="Times New Roman" w:hAnsi="Times New Roman" w:cs="Times New Roman"/>
-          <w:sz w:val="26"/>
-          <w:szCs w:val="26"/>
-        </w:rPr>
-      </w:pPr>
-      <w:r>
-        <w:rPr>
-          <w:rFonts w:ascii="Times New Roman" w:hAnsi="Times New Roman" w:cs="Times New Roman"/>
-          <w:sz w:val="26"/>
-          <w:szCs w:val="26"/>
-        </w:rPr>
-        <w:t>Menu:</w:t>
-      </w:r>
-    </w:p>
-    <w:p>
-      <w:pPr>
-        <w:ind w:left="360"/>
-        <w:rPr>
-          <w:rFonts w:ascii="Times New Roman" w:hAnsi="Times New Roman" w:cs="Times New Roman"/>
-          <w:sz w:val="26"/>
-          <w:szCs w:val="26"/>
-        </w:rPr>
-      </w:pPr>
-      <w:r>
-        <w:rPr>
-          <w:rFonts w:ascii="Times New Roman" w:hAnsi="Times New Roman" w:cs="Times New Roman"/>
-          <w:sz w:val="26"/>
-          <w:szCs w:val="26"/>
-        </w:rPr>
-        <w:lastRenderedPageBreak/>
-        <w:drawing>
-          <wp:inline distT="0" distB="0" distL="0" distR="0" wp14:anchorId="0D32D01A" wp14:editId="71662DDD">
-            <wp:extent cx="5943600" cy="3864610"/>
-            <wp:effectExtent l="0" t="0" r="0" b="2540"/>
-            <wp:docPr id="54" name="Picture 54"/>
-            <wp:cNvGraphicFramePr>
-              <a:graphicFrameLocks xmlns:a="http://schemas.openxmlformats.org/drawingml/2006/main" noChangeAspect="1"/>
-            </wp:cNvGraphicFramePr>
-            <a:graphic xmlns:a="http://schemas.openxmlformats.org/drawingml/2006/main">
-              <a:graphicData uri="http://schemas.openxmlformats.org/drawingml/2006/picture">
-                <pic:pic xmlns:pic="http://schemas.openxmlformats.org/drawingml/2006/picture">
-                  <pic:nvPicPr>
-                    <pic:cNvPr id="1" name=""/>
-                    <pic:cNvPicPr/>
-                  </pic:nvPicPr>
-                  <pic:blipFill>
-                    <a:blip r:embed="rId36"/>
-                    <a:stretch>
-                      <a:fillRect/>
-                    </a:stretch>
-                  </pic:blipFill>
-                  <pic:spPr>
-                    <a:xfrm>
-                      <a:off x="0" y="0"/>
-                      <a:ext cx="5943600" cy="3864610"/>
-                    </a:xfrm>
-                    <a:prstGeom prst="rect">
-                      <a:avLst/>
-                    </a:prstGeom>
-                  </pic:spPr>
-                </pic:pic>
-              </a:graphicData>
-            </a:graphic>
-          </wp:inline>
-        </w:drawing>
-      </w:r>
-    </w:p>
-    <w:p>
-      <w:pPr>
-        <w:ind w:left="360"/>
-        <w:rPr>
-          <w:rFonts w:ascii="Times New Roman" w:hAnsi="Times New Roman" w:cs="Times New Roman"/>
-          <w:sz w:val="26"/>
-          <w:szCs w:val="26"/>
-        </w:rPr>
-      </w:pPr>
-    </w:p>
-    <w:p>
-      <w:pPr>
-        <w:pStyle w:val="ListParagraph"/>
-        <w:numPr>
-          <w:ilvl w:val="0"/>
-          <w:numId w:val="3"/>
-        </w:numPr>
-        <w:rPr>
-          <w:rFonts w:ascii="Times New Roman" w:hAnsi="Times New Roman" w:cs="Times New Roman"/>
-          <w:sz w:val="26"/>
-          <w:szCs w:val="26"/>
-        </w:rPr>
-      </w:pPr>
-      <w:r>
-        <w:rPr>
-          <w:rFonts w:ascii="Times New Roman" w:hAnsi="Times New Roman" w:cs="Times New Roman"/>
-          <w:sz w:val="26"/>
-          <w:szCs w:val="26"/>
-        </w:rPr>
-        <w:t>About:</w:t>
-      </w:r>
-    </w:p>
-    <w:p>
-      <w:pPr>
-        <w:ind w:left="360"/>
-        <w:rPr>
-          <w:rFonts w:ascii="Times New Roman" w:hAnsi="Times New Roman" w:cs="Times New Roman"/>
-          <w:sz w:val="26"/>
-          <w:szCs w:val="26"/>
-        </w:rPr>
-      </w:pPr>
-      <w:r>
-        <w:rPr>
-          <w:rFonts w:ascii="Times New Roman" w:hAnsi="Times New Roman" w:cs="Times New Roman"/>
-          <w:sz w:val="26"/>
-          <w:szCs w:val="26"/>
-        </w:rPr>
-        <w:lastRenderedPageBreak/>
-        <w:drawing>
-          <wp:inline distT="0" distB="0" distL="0" distR="0" wp14:anchorId="77FA6EDE" wp14:editId="5D7C36F4">
-            <wp:extent cx="5943600" cy="3864610"/>
-            <wp:effectExtent l="0" t="0" r="0" b="2540"/>
-            <wp:docPr id="55" name="Picture 55"/>
-            <wp:cNvGraphicFramePr>
-              <a:graphicFrameLocks xmlns:a="http://schemas.openxmlformats.org/drawingml/2006/main" noChangeAspect="1"/>
-            </wp:cNvGraphicFramePr>
-            <a:graphic xmlns:a="http://schemas.openxmlformats.org/drawingml/2006/main">
-              <a:graphicData uri="http://schemas.openxmlformats.org/drawingml/2006/picture">
-                <pic:pic xmlns:pic="http://schemas.openxmlformats.org/drawingml/2006/picture">
-                  <pic:nvPicPr>
-                    <pic:cNvPr id="1" name=""/>
-                    <pic:cNvPicPr/>
-                  </pic:nvPicPr>
-                  <pic:blipFill>
-                    <a:blip r:embed="rId37"/>
-                    <a:stretch>
-                      <a:fillRect/>
-                    </a:stretch>
-                  </pic:blipFill>
-                  <pic:spPr>
-                    <a:xfrm>
-                      <a:off x="0" y="0"/>
-                      <a:ext cx="5943600" cy="3864610"/>
-                    </a:xfrm>
-                    <a:prstGeom prst="rect">
-                      <a:avLst/>
-                    </a:prstGeom>
-                  </pic:spPr>
-                </pic:pic>
-              </a:graphicData>
-            </a:graphic>
-          </wp:inline>
-        </w:drawing>
-      </w:r>
-    </w:p>
-    <w:p>
-      <w:pPr>
-        <w:ind w:left="360"/>
-        <w:rPr>
-          <w:rFonts w:ascii="Times New Roman" w:hAnsi="Times New Roman" w:cs="Times New Roman"/>
-          <w:sz w:val="26"/>
-          <w:szCs w:val="26"/>
-        </w:rPr>
-      </w:pPr>
-    </w:p>
-    <w:p>
-      <w:pPr>
-        <w:pStyle w:val="ListParagraph"/>
-        <w:numPr>
-          <w:ilvl w:val="0"/>
-          <w:numId w:val="3"/>
-        </w:numPr>
-        <w:rPr>
-          <w:rFonts w:ascii="Times New Roman" w:hAnsi="Times New Roman" w:cs="Times New Roman"/>
-          <w:sz w:val="26"/>
-          <w:szCs w:val="26"/>
-        </w:rPr>
-      </w:pPr>
-      <w:r>
-        <w:rPr>
-          <w:rFonts w:ascii="Times New Roman" w:hAnsi="Times New Roman" w:cs="Times New Roman"/>
-          <w:sz w:val="26"/>
-          <w:szCs w:val="26"/>
-        </w:rPr>
-        <w:t>Play:</w:t>
-      </w:r>
-    </w:p>
-    <w:p>
-      <w:pPr>
-        <w:pStyle w:val="ListParagraph"/>
-        <w:ind w:left="0"/>
-        <w:rPr>
-          <w:rFonts w:ascii="Times New Roman" w:hAnsi="Times New Roman" w:cs="Times New Roman"/>
-          <w:sz w:val="26"/>
-          <w:szCs w:val="26"/>
-        </w:rPr>
-      </w:pPr>
-      <w:r>
-        <w:rPr>
-          <w:rFonts w:ascii="Times New Roman" w:hAnsi="Times New Roman" w:cs="Times New Roman"/>
-          <w:sz w:val="26"/>
-          <w:szCs w:val="26"/>
-        </w:rPr>
-        <w:lastRenderedPageBreak/>
-        <w:drawing>
-          <wp:inline distT="0" distB="0" distL="0" distR="0" wp14:anchorId="015515AC" wp14:editId="382D1198">
-            <wp:extent cx="5943600" cy="3864610"/>
-            <wp:effectExtent l="0" t="0" r="0" b="2540"/>
-            <wp:docPr id="56" name="Picture 56"/>
-            <wp:cNvGraphicFramePr>
-              <a:graphicFrameLocks xmlns:a="http://schemas.openxmlformats.org/drawingml/2006/main" noChangeAspect="1"/>
-            </wp:cNvGraphicFramePr>
-            <a:graphic xmlns:a="http://schemas.openxmlformats.org/drawingml/2006/main">
-              <a:graphicData uri="http://schemas.openxmlformats.org/drawingml/2006/picture">
-                <pic:pic xmlns:pic="http://schemas.openxmlformats.org/drawingml/2006/picture">
-                  <pic:nvPicPr>
-                    <pic:cNvPr id="1" name=""/>
-                    <pic:cNvPicPr/>
-                  </pic:nvPicPr>
-                  <pic:blipFill>
-                    <a:blip r:embed="rId38"/>
-                    <a:stretch>
-                      <a:fillRect/>
-                    </a:stretch>
-                  </pic:blipFill>
-                  <pic:spPr>
-                    <a:xfrm>
-                      <a:off x="0" y="0"/>
-                      <a:ext cx="5943600" cy="3864610"/>
-                    </a:xfrm>
-                    <a:prstGeom prst="rect">
-                      <a:avLst/>
-                    </a:prstGeom>
-                  </pic:spPr>
-                </pic:pic>
-              </a:graphicData>
-            </a:graphic>
-          </wp:inline>
-        </w:drawing>
-      </w:r>
-    </w:p>
-    <w:p>
-      <w:pPr>
-        <w:pStyle w:val="ListParagraph"/>
-        <w:ind w:left="0"/>
-        <w:rPr>
-          <w:rFonts w:ascii="Times New Roman" w:hAnsi="Times New Roman" w:cs="Times New Roman"/>
-          <w:sz w:val="26"/>
-          <w:szCs w:val="26"/>
-        </w:rPr>
-      </w:pPr>
-    </w:p>
-    <w:p>
-      <w:pPr>
-        <w:pStyle w:val="ListParagraph"/>
-        <w:ind w:left="0"/>
-        <w:rPr>
-          <w:rFonts w:ascii="Times New Roman" w:hAnsi="Times New Roman" w:cs="Times New Roman"/>
-          <w:sz w:val="26"/>
-          <w:szCs w:val="26"/>
-        </w:rPr>
-      </w:pPr>
-      <w:r>
-        <w:rPr>
-          <w:rFonts w:ascii="Times New Roman" w:hAnsi="Times New Roman" w:cs="Times New Roman"/>
-          <w:sz w:val="26"/>
-          <w:szCs w:val="26"/>
-        </w:rPr>
-        <w:drawing>
-          <wp:inline distT="0" distB="0" distL="0" distR="0" wp14:anchorId="3408D135" wp14:editId="514EAD27">
-            <wp:extent cx="5943600" cy="3864610"/>
-            <wp:effectExtent l="0" t="0" r="0" b="2540"/>
-            <wp:docPr id="57" name="Picture 57"/>
-            <wp:cNvGraphicFramePr>
-              <a:graphicFrameLocks xmlns:a="http://schemas.openxmlformats.org/drawingml/2006/main" noChangeAspect="1"/>
-            </wp:cNvGraphicFramePr>
-            <a:graphic xmlns:a="http://schemas.openxmlformats.org/drawingml/2006/main">
-              <a:graphicData uri="http://schemas.openxmlformats.org/drawingml/2006/picture">
-                <pic:pic xmlns:pic="http://schemas.openxmlformats.org/drawingml/2006/picture">
-                  <pic:nvPicPr>
-                    <pic:cNvPr id="1" name=""/>
-                    <pic:cNvPicPr/>
-                  </pic:nvPicPr>
-                  <pic:blipFill>
-                    <a:blip r:embed="rId39"/>
-                    <a:stretch>
-                      <a:fillRect/>
-                    </a:stretch>
-                  </pic:blipFill>
-                  <pic:spPr>
-                    <a:xfrm>
-                      <a:off x="0" y="0"/>
-                      <a:ext cx="5943600" cy="3864610"/>
-                    </a:xfrm>
-                    <a:prstGeom prst="rect">
-                      <a:avLst/>
-                    </a:prstGeom>
-                  </pic:spPr>
-                </pic:pic>
-              </a:graphicData>
-            </a:graphic>
-          </wp:inline>
-        </w:drawing>
-      </w:r>
-    </w:p>
-    <w:p>
-      <w:pPr>
-        <w:pStyle w:val="ListParagraph"/>
-        <w:ind w:left="0"/>
-        <w:rPr>
-          <w:rFonts w:ascii="Times New Roman" w:hAnsi="Times New Roman" w:cs="Times New Roman"/>
-          <w:sz w:val="26"/>
-          <w:szCs w:val="26"/>
-        </w:rPr>
-      </w:pPr>
-      <w:r>
-        <w:rPr>
-          <w:rFonts w:ascii="Times New Roman" w:hAnsi="Times New Roman" w:cs="Times New Roman"/>
-          <w:sz w:val="26"/>
-          <w:szCs w:val="26"/>
-        </w:rPr>
-        <w:lastRenderedPageBreak/>
-        <w:drawing>
-          <wp:inline distT="0" distB="0" distL="0" distR="0" wp14:anchorId="52559545" wp14:editId="384C6BAE">
-            <wp:extent cx="5943600" cy="3864610"/>
-            <wp:effectExtent l="0" t="0" r="0" b="2540"/>
-            <wp:docPr id="58" name="Picture 58"/>
-            <wp:cNvGraphicFramePr>
-              <a:graphicFrameLocks xmlns:a="http://schemas.openxmlformats.org/drawingml/2006/main" noChangeAspect="1"/>
-            </wp:cNvGraphicFramePr>
-            <a:graphic xmlns:a="http://schemas.openxmlformats.org/drawingml/2006/main">
-              <a:graphicData uri="http://schemas.openxmlformats.org/drawingml/2006/picture">
-                <pic:pic xmlns:pic="http://schemas.openxmlformats.org/drawingml/2006/picture">
-                  <pic:nvPicPr>
-                    <pic:cNvPr id="1" name=""/>
-                    <pic:cNvPicPr/>
-                  </pic:nvPicPr>
-                  <pic:blipFill>
-                    <a:blip r:embed="rId40"/>
-                    <a:stretch>
-                      <a:fillRect/>
-                    </a:stretch>
-                  </pic:blipFill>
-                  <pic:spPr>
-                    <a:xfrm>
-                      <a:off x="0" y="0"/>
-                      <a:ext cx="5943600" cy="3864610"/>
-                    </a:xfrm>
-                    <a:prstGeom prst="rect">
-                      <a:avLst/>
-                    </a:prstGeom>
-                  </pic:spPr>
-                </pic:pic>
-              </a:graphicData>
-            </a:graphic>
-          </wp:inline>
-        </w:drawing>
-      </w:r>
-    </w:p>
-    <w:p>
-      <w:pPr>
-        <w:pStyle w:val="ListParagraph"/>
-        <w:ind w:left="0"/>
-        <w:rPr>
-          <w:rFonts w:ascii="Times New Roman" w:hAnsi="Times New Roman" w:cs="Times New Roman"/>
-          <w:sz w:val="26"/>
-          <w:szCs w:val="26"/>
-        </w:rPr>
-      </w:pPr>
-    </w:p>
-    <w:p>
-      <w:pPr>
-        <w:pStyle w:val="ListParagraph"/>
-        <w:numPr>
-          <w:ilvl w:val="0"/>
-          <w:numId w:val="3"/>
-        </w:numPr>
-        <w:rPr>
-          <w:rFonts w:ascii="Times New Roman" w:hAnsi="Times New Roman" w:cs="Times New Roman"/>
-          <w:sz w:val="26"/>
-          <w:szCs w:val="26"/>
-        </w:rPr>
-      </w:pPr>
-      <w:r>
-        <w:rPr>
-          <w:rFonts w:ascii="Times New Roman" w:hAnsi="Times New Roman" w:cs="Times New Roman"/>
-          <w:sz w:val="26"/>
-          <w:szCs w:val="26"/>
-        </w:rPr>
-        <w:t>Win:</w:t>
-      </w:r>
-    </w:p>
-    <w:p>
-      <w:pPr>
-        <w:rPr>
-          <w:rFonts w:ascii="Times New Roman" w:hAnsi="Times New Roman" w:cs="Times New Roman"/>
-          <w:sz w:val="26"/>
-          <w:szCs w:val="26"/>
-        </w:rPr>
-      </w:pPr>
-      <w:r>
-        <w:rPr>
-          <w:rFonts w:ascii="Times New Roman" w:hAnsi="Times New Roman" w:cs="Times New Roman"/>
-          <w:sz w:val="26"/>
-          <w:szCs w:val="26"/>
-        </w:rPr>
-        <w:lastRenderedPageBreak/>
-        <w:drawing>
-          <wp:inline distT="0" distB="0" distL="0" distR="0" wp14:anchorId="66CBD677" wp14:editId="34EF6E6B">
-            <wp:extent cx="5943600" cy="3864610"/>
-            <wp:effectExtent l="0" t="0" r="0" b="2540"/>
-            <wp:docPr id="59" name="Picture 59"/>
-            <wp:cNvGraphicFramePr>
-              <a:graphicFrameLocks xmlns:a="http://schemas.openxmlformats.org/drawingml/2006/main" noChangeAspect="1"/>
-            </wp:cNvGraphicFramePr>
-            <a:graphic xmlns:a="http://schemas.openxmlformats.org/drawingml/2006/main">
-              <a:graphicData uri="http://schemas.openxmlformats.org/drawingml/2006/picture">
-                <pic:pic xmlns:pic="http://schemas.openxmlformats.org/drawingml/2006/picture">
-                  <pic:nvPicPr>
-                    <pic:cNvPr id="1" name=""/>
-                    <pic:cNvPicPr/>
-                  </pic:nvPicPr>
-                  <pic:blipFill>
-                    <a:blip r:embed="rId41"/>
-                    <a:stretch>
-                      <a:fillRect/>
-                    </a:stretch>
-                  </pic:blipFill>
-                  <pic:spPr>
-                    <a:xfrm>
-                      <a:off x="0" y="0"/>
-                      <a:ext cx="5943600" cy="3864610"/>
-                    </a:xfrm>
-                    <a:prstGeom prst="rect">
-                      <a:avLst/>
-                    </a:prstGeom>
-                  </pic:spPr>
-                </pic:pic>
-              </a:graphicData>
-            </a:graphic>
-          </wp:inline>
-        </w:drawing>
-      </w:r>
-    </w:p>
-    <w:p>
-      <w:pPr>
-        <w:rPr>
-          <w:rFonts w:ascii="Times New Roman" w:hAnsi="Times New Roman" w:cs="Times New Roman"/>
-          <w:sz w:val="26"/>
-          <w:szCs w:val="26"/>
-        </w:rPr>
-      </w:pPr>
-    </w:p>
-    <w:p>
-      <w:pPr>
-        <w:pStyle w:val="ListParagraph"/>
-        <w:numPr>
-          <w:ilvl w:val="0"/>
-          <w:numId w:val="5"/>
-        </w:numPr>
-        <w:rPr>
-          <w:rFonts w:ascii="Times New Roman" w:hAnsi="Times New Roman" w:cs="Times New Roman"/>
-          <w:sz w:val="26"/>
-          <w:szCs w:val="26"/>
-        </w:rPr>
-      </w:pPr>
-      <w:r>
-        <w:rPr>
-          <w:rFonts w:ascii="Times New Roman" w:hAnsi="Times New Roman" w:cs="Times New Roman"/>
-          <w:sz w:val="26"/>
-          <w:szCs w:val="26"/>
-        </w:rPr>
-        <w:t>Các tài liệu tham khảo:</w:t>
-      </w:r>
-    </w:p>
-    <w:p>
-      <w:pPr>
-        <w:pStyle w:val="ListParagraph"/>
-        <w:numPr>
-          <w:ilvl w:val="0"/>
-          <w:numId w:val="3"/>
-        </w:numPr>
-        <w:rPr>
-          <w:rFonts w:ascii="Times New Roman" w:hAnsi="Times New Roman" w:cs="Times New Roman"/>
-          <w:sz w:val="26"/>
-          <w:szCs w:val="26"/>
-        </w:rPr>
-      </w:pPr>
-      <w:r>
-        <w:rPr>
-          <w:rFonts w:ascii="Times New Roman" w:hAnsi="Times New Roman" w:cs="Times New Roman"/>
-          <w:sz w:val="26"/>
-          <w:szCs w:val="26"/>
-        </w:rPr>
         <w:t xml:space="preserve">Series lập trình game 2d với java: </w:t>
       </w:r>
-      <w:hyperlink r:id="rId42" w:history="1">
+      <w:hyperlink r:id="rId28" w:history="1">
         <w:r>
           <w:rPr>
             <w:rStyle w:val="Hyperlink"/>
@@ -6142,50 +5209,9 @@
           <w:sz w:val="26"/>
           <w:szCs w:val="26"/>
         </w:rPr>
-        <w:t xml:space="preserve">MouseInput pooling system: </w:t>
-      </w:r>
-      <w:hyperlink r:id="rId43" w:history="1">
-        <w:r>
-          <w:rPr>
-            <w:rStyle w:val="Hyperlink"/>
-            <w:rFonts w:ascii="Times New Roman" w:hAnsi="Times New Roman" w:cs="Times New Roman"/>
-            <w:sz w:val="26"/>
-            <w:szCs w:val="26"/>
-          </w:rPr>
-          <w:t>https://youtu.be/_zNh-BJPrb4</w:t>
-        </w:r>
-      </w:hyperlink>
-      <w:r>
-        <w:rPr>
-          <w:rFonts w:ascii="Times New Roman" w:hAnsi="Times New Roman" w:cs="Times New Roman"/>
-          <w:sz w:val="26"/>
-          <w:szCs w:val="26"/>
-        </w:rPr>
-        <w:t xml:space="preserve"> </w:t>
-      </w:r>
-    </w:p>
-    <w:p>
-      <w:pPr>
-        <w:pStyle w:val="ListParagraph"/>
-        <w:numPr>
-          <w:ilvl w:val="0"/>
-          <w:numId w:val="3"/>
-        </w:numPr>
-        <w:rPr>
-          <w:rFonts w:ascii="Times New Roman" w:hAnsi="Times New Roman" w:cs="Times New Roman"/>
-          <w:sz w:val="26"/>
-          <w:szCs w:val="26"/>
-        </w:rPr>
-      </w:pPr>
-      <w:r>
-        <w:rPr>
-          <w:rFonts w:ascii="Times New Roman" w:hAnsi="Times New Roman" w:cs="Times New Roman"/>
-          <w:sz w:val="26"/>
-          <w:szCs w:val="26"/>
-        </w:rPr>
         <w:t xml:space="preserve">Delta time handling: </w:t>
       </w:r>
-      <w:hyperlink r:id="rId44" w:history="1">
+      <w:hyperlink r:id="rId29" w:history="1">
         <w:r>
           <w:rPr>
             <w:rStyle w:val="Hyperlink"/>
@@ -6226,7 +5252,7 @@
         </w:rPr>
         <w:t xml:space="preserve">Github tham khảo: </w:t>
       </w:r>
-      <w:hyperlink r:id="rId45" w:history="1">
+      <w:hyperlink r:id="rId30" w:history="1">
         <w:r>
           <w:rPr>
             <w:rStyle w:val="Hyperlink"/>
@@ -6267,7 +5293,7 @@
         </w:rPr>
         <w:t xml:space="preserve">Github tham khảo: </w:t>
       </w:r>
-      <w:hyperlink r:id="rId46" w:history="1">
+      <w:hyperlink r:id="rId31" w:history="1">
         <w:r>
           <w:rPr>
             <w:rStyle w:val="Hyperlink"/>
@@ -6300,9 +5326,325 @@
 <file path=word/numbering.xml><?xml version="1.0" encoding="utf-8"?>
 <w:numbering xmlns:wpc="http://schemas.microsoft.com/office/word/2010/wordprocessingCanvas" xmlns:cx="http://schemas.microsoft.com/office/drawing/2014/chartex" xmlns:cx1="http://schemas.microsoft.com/office/drawing/2015/9/8/chartex" xmlns:cx2="http://schemas.microsoft.com/office/drawing/2015/10/21/chartex" xmlns:cx3="http://schemas.microsoft.com/office/drawing/2016/5/9/chartex" xmlns:cx4="http://schemas.microsoft.com/office/drawing/2016/5/10/chartex" xmlns:cx5="http://schemas.microsoft.com/office/drawing/2016/5/11/chartex" xmlns:cx6="http://schemas.microsoft.com/office/drawing/2016/5/12/chartex" xmlns:cx7="http://schemas.microsoft.com/office/drawing/2016/5/13/chartex" xmlns:cx8="http://schemas.microsoft.com/office/drawing/2016/5/14/chartex" xmlns:mc="http://schemas.openxmlformats.org/markup-compatibility/2006" xmlns:aink="http://schemas.microsoft.com/office/drawing/2016/ink" xmlns:am3d="http://schemas.microsoft.com/office/drawing/2017/model3d" xmlns:o="urn:schemas-microsoft-com:office:office" xmlns:oel="http://schemas.microsoft.com/office/2019/extlst" xmlns:r="http://schemas.openxmlformats.org/officeDocument/2006/relationships" xmlns:m="http://schemas.openxmlformats.org/officeDocument/2006/math" xmlns:v="urn:schemas-microsoft-com:vml" xmlns:wp14="http://schemas.microsoft.com/office/word/2010/wordprocessingDrawing" xmlns:wp="http://schemas.openxmlformats.org/drawingml/2006/wordprocessingDrawing" xmlns:w10="urn:schemas-microsoft-com:office:word" xmlns:w="http://schemas.openxmlformats.org/wordprocessingml/2006/main" xmlns:w14="http://schemas.microsoft.com/office/word/2010/wordml" xmlns:w15="http://schemas.microsoft.com/office/word/2012/wordml" xmlns:w16cex="http://schemas.microsoft.com/office/word/2018/wordml/cex" xmlns:w16cid="http://schemas.microsoft.com/office/word/2016/wordml/cid" xmlns:w16="http://schemas.microsoft.com/office/word/2018/wordml" xmlns:w16du="http://schemas.microsoft.com/office/word/2023/wordml/word16du" xmlns:w16sdtdh="http://schemas.microsoft.com/office/word/2020/wordml/sdtdatahash" xmlns:w16se="http://schemas.microsoft.com/office/word/2015/wordml/symex" xmlns:wpg="http://schemas.microsoft.com/office/word/2010/wordprocessingGroup" xmlns:wpi="http://schemas.microsoft.com/office/word/2010/wordprocessingInk" xmlns:wne="http://schemas.microsoft.com/office/word/2006/wordml" xmlns:wps="http://schemas.microsoft.com/office/word/2010/wordprocessingShape" mc:Ignorable="w14 w15 w16se w16cid w16 w16cex w16sdtdh w16du wp14">
   <w:abstractNum w:abstractNumId="0" w15:restartNumberingAfterBreak="0">
+    <w:nsid w:val="09CA43D0"/>
+    <w:multiLevelType w:val="hybridMultilevel"/>
+    <w:tmpl w:val="68389EAC"/>
+    <w:lvl w:ilvl="0" w:tplc="04090003">
+      <w:start w:val="1"/>
+      <w:numFmt w:val="bullet"/>
+      <w:lvlText w:val="o"/>
+      <w:lvlJc w:val="left"/>
+      <w:pPr>
+        <w:ind w:left="1800" w:hanging="360"/>
+      </w:pPr>
+      <w:rPr>
+        <w:rFonts w:ascii="Courier New" w:hAnsi="Courier New" w:cs="Courier New" w:hint="default"/>
+      </w:rPr>
+    </w:lvl>
+    <w:lvl w:ilvl="1" w:tplc="04090003" w:tentative="1">
+      <w:start w:val="1"/>
+      <w:numFmt w:val="bullet"/>
+      <w:lvlText w:val="o"/>
+      <w:lvlJc w:val="left"/>
+      <w:pPr>
+        <w:ind w:left="2520" w:hanging="360"/>
+      </w:pPr>
+      <w:rPr>
+        <w:rFonts w:ascii="Courier New" w:hAnsi="Courier New" w:cs="Courier New" w:hint="default"/>
+      </w:rPr>
+    </w:lvl>
+    <w:lvl w:ilvl="2" w:tplc="04090005" w:tentative="1">
+      <w:start w:val="1"/>
+      <w:numFmt w:val="bullet"/>
+      <w:lvlText w:val=""/>
+      <w:lvlJc w:val="left"/>
+      <w:pPr>
+        <w:ind w:left="3240" w:hanging="360"/>
+      </w:pPr>
+      <w:rPr>
+        <w:rFonts w:ascii="Wingdings" w:hAnsi="Wingdings" w:hint="default"/>
+      </w:rPr>
+    </w:lvl>
+    <w:lvl w:ilvl="3" w:tplc="04090001" w:tentative="1">
+      <w:start w:val="1"/>
+      <w:numFmt w:val="bullet"/>
+      <w:lvlText w:val=""/>
+      <w:lvlJc w:val="left"/>
+      <w:pPr>
+        <w:ind w:left="3960" w:hanging="360"/>
+      </w:pPr>
+      <w:rPr>
+        <w:rFonts w:ascii="Symbol" w:hAnsi="Symbol" w:hint="default"/>
+      </w:rPr>
+    </w:lvl>
+    <w:lvl w:ilvl="4" w:tplc="04090003" w:tentative="1">
+      <w:start w:val="1"/>
+      <w:numFmt w:val="bullet"/>
+      <w:lvlText w:val="o"/>
+      <w:lvlJc w:val="left"/>
+      <w:pPr>
+        <w:ind w:left="4680" w:hanging="360"/>
+      </w:pPr>
+      <w:rPr>
+        <w:rFonts w:ascii="Courier New" w:hAnsi="Courier New" w:cs="Courier New" w:hint="default"/>
+      </w:rPr>
+    </w:lvl>
+    <w:lvl w:ilvl="5" w:tplc="04090005" w:tentative="1">
+      <w:start w:val="1"/>
+      <w:numFmt w:val="bullet"/>
+      <w:lvlText w:val=""/>
+      <w:lvlJc w:val="left"/>
+      <w:pPr>
+        <w:ind w:left="5400" w:hanging="360"/>
+      </w:pPr>
+      <w:rPr>
+        <w:rFonts w:ascii="Wingdings" w:hAnsi="Wingdings" w:hint="default"/>
+      </w:rPr>
+    </w:lvl>
+    <w:lvl w:ilvl="6" w:tplc="04090001" w:tentative="1">
+      <w:start w:val="1"/>
+      <w:numFmt w:val="bullet"/>
+      <w:lvlText w:val=""/>
+      <w:lvlJc w:val="left"/>
+      <w:pPr>
+        <w:ind w:left="6120" w:hanging="360"/>
+      </w:pPr>
+      <w:rPr>
+        <w:rFonts w:ascii="Symbol" w:hAnsi="Symbol" w:hint="default"/>
+      </w:rPr>
+    </w:lvl>
+    <w:lvl w:ilvl="7" w:tplc="04090003" w:tentative="1">
+      <w:start w:val="1"/>
+      <w:numFmt w:val="bullet"/>
+      <w:lvlText w:val="o"/>
+      <w:lvlJc w:val="left"/>
+      <w:pPr>
+        <w:ind w:left="6840" w:hanging="360"/>
+      </w:pPr>
+      <w:rPr>
+        <w:rFonts w:ascii="Courier New" w:hAnsi="Courier New" w:cs="Courier New" w:hint="default"/>
+      </w:rPr>
+    </w:lvl>
+    <w:lvl w:ilvl="8" w:tplc="04090005" w:tentative="1">
+      <w:start w:val="1"/>
+      <w:numFmt w:val="bullet"/>
+      <w:lvlText w:val=""/>
+      <w:lvlJc w:val="left"/>
+      <w:pPr>
+        <w:ind w:left="7560" w:hanging="360"/>
+      </w:pPr>
+      <w:rPr>
+        <w:rFonts w:ascii="Wingdings" w:hAnsi="Wingdings" w:hint="default"/>
+      </w:rPr>
+    </w:lvl>
+  </w:abstractNum>
+  <w:abstractNum w:abstractNumId="1" w15:restartNumberingAfterBreak="0">
     <w:nsid w:val="0C525734"/>
     <w:multiLevelType w:val="hybridMultilevel"/>
-    <w:tmpl w:val="B7FE1544"/>
+    <w:tmpl w:val="E71809B8"/>
+    <w:lvl w:ilvl="0" w:tplc="2870B7B6">
+      <w:start w:val="1"/>
+      <w:numFmt w:val="decimal"/>
+      <w:lvlText w:val="%1."/>
+      <w:lvlJc w:val="left"/>
+      <w:pPr>
+        <w:ind w:left="720" w:hanging="360"/>
+      </w:pPr>
+      <w:rPr>
+        <w:rFonts w:hint="default"/>
+        <w:color w:val="FF0000"/>
+      </w:rPr>
+    </w:lvl>
+    <w:lvl w:ilvl="1" w:tplc="04090019" w:tentative="1">
+      <w:start w:val="1"/>
+      <w:numFmt w:val="lowerLetter"/>
+      <w:lvlText w:val="%2."/>
+      <w:lvlJc w:val="left"/>
+      <w:pPr>
+        <w:ind w:left="1440" w:hanging="360"/>
+      </w:pPr>
+    </w:lvl>
+    <w:lvl w:ilvl="2" w:tplc="0409001B" w:tentative="1">
+      <w:start w:val="1"/>
+      <w:numFmt w:val="lowerRoman"/>
+      <w:lvlText w:val="%3."/>
+      <w:lvlJc w:val="right"/>
+      <w:pPr>
+        <w:ind w:left="2160" w:hanging="180"/>
+      </w:pPr>
+    </w:lvl>
+    <w:lvl w:ilvl="3" w:tplc="0409000F" w:tentative="1">
+      <w:start w:val="1"/>
+      <w:numFmt w:val="decimal"/>
+      <w:lvlText w:val="%4."/>
+      <w:lvlJc w:val="left"/>
+      <w:pPr>
+        <w:ind w:left="2880" w:hanging="360"/>
+      </w:pPr>
+    </w:lvl>
+    <w:lvl w:ilvl="4" w:tplc="04090019" w:tentative="1">
+      <w:start w:val="1"/>
+      <w:numFmt w:val="lowerLetter"/>
+      <w:lvlText w:val="%5."/>
+      <w:lvlJc w:val="left"/>
+      <w:pPr>
+        <w:ind w:left="3600" w:hanging="360"/>
+      </w:pPr>
+    </w:lvl>
+    <w:lvl w:ilvl="5" w:tplc="0409001B" w:tentative="1">
+      <w:start w:val="1"/>
+      <w:numFmt w:val="lowerRoman"/>
+      <w:lvlText w:val="%6."/>
+      <w:lvlJc w:val="right"/>
+      <w:pPr>
+        <w:ind w:left="4320" w:hanging="180"/>
+      </w:pPr>
+    </w:lvl>
+    <w:lvl w:ilvl="6" w:tplc="0409000F" w:tentative="1">
+      <w:start w:val="1"/>
+      <w:numFmt w:val="decimal"/>
+      <w:lvlText w:val="%7."/>
+      <w:lvlJc w:val="left"/>
+      <w:pPr>
+        <w:ind w:left="5040" w:hanging="360"/>
+      </w:pPr>
+    </w:lvl>
+    <w:lvl w:ilvl="7" w:tplc="04090019" w:tentative="1">
+      <w:start w:val="1"/>
+      <w:numFmt w:val="lowerLetter"/>
+      <w:lvlText w:val="%8."/>
+      <w:lvlJc w:val="left"/>
+      <w:pPr>
+        <w:ind w:left="5760" w:hanging="360"/>
+      </w:pPr>
+    </w:lvl>
+    <w:lvl w:ilvl="8" w:tplc="0409001B" w:tentative="1">
+      <w:start w:val="1"/>
+      <w:numFmt w:val="lowerRoman"/>
+      <w:lvlText w:val="%9."/>
+      <w:lvlJc w:val="right"/>
+      <w:pPr>
+        <w:ind w:left="6480" w:hanging="180"/>
+      </w:pPr>
+    </w:lvl>
+  </w:abstractNum>
+  <w:abstractNum w:abstractNumId="2" w15:restartNumberingAfterBreak="0">
+    <w:nsid w:val="21724D53"/>
+    <w:multiLevelType w:val="hybridMultilevel"/>
+    <w:tmpl w:val="DFC8A322"/>
+    <w:lvl w:ilvl="0" w:tplc="C6C05332">
+      <w:start w:val="1"/>
+      <w:numFmt w:val="bullet"/>
+      <w:lvlText w:val="-"/>
+      <w:lvlJc w:val="left"/>
+      <w:pPr>
+        <w:ind w:left="720" w:hanging="360"/>
+      </w:pPr>
+      <w:rPr>
+        <w:rFonts w:ascii="Calibri" w:eastAsiaTheme="minorHAnsi" w:hAnsi="Calibri" w:cs="Calibri" w:hint="default"/>
+      </w:rPr>
+    </w:lvl>
+    <w:lvl w:ilvl="1" w:tplc="04090003">
+      <w:start w:val="1"/>
+      <w:numFmt w:val="bullet"/>
+      <w:lvlText w:val="o"/>
+      <w:lvlJc w:val="left"/>
+      <w:pPr>
+        <w:ind w:left="1440" w:hanging="360"/>
+      </w:pPr>
+      <w:rPr>
+        <w:rFonts w:ascii="Courier New" w:hAnsi="Courier New" w:cs="Courier New" w:hint="default"/>
+      </w:rPr>
+    </w:lvl>
+    <w:lvl w:ilvl="2" w:tplc="04090005">
+      <w:start w:val="1"/>
+      <w:numFmt w:val="bullet"/>
+      <w:lvlText w:val=""/>
+      <w:lvlJc w:val="left"/>
+      <w:pPr>
+        <w:ind w:left="2160" w:hanging="360"/>
+      </w:pPr>
+      <w:rPr>
+        <w:rFonts w:ascii="Wingdings" w:hAnsi="Wingdings" w:hint="default"/>
+      </w:rPr>
+    </w:lvl>
+    <w:lvl w:ilvl="3" w:tplc="6532C86E">
+      <w:start w:val="3"/>
+      <w:numFmt w:val="bullet"/>
+      <w:lvlText w:val=""/>
+      <w:lvlJc w:val="left"/>
+      <w:pPr>
+        <w:ind w:left="2880" w:hanging="360"/>
+      </w:pPr>
+      <w:rPr>
+        <w:rFonts w:ascii="Symbol" w:eastAsiaTheme="minorHAnsi" w:hAnsi="Symbol" w:cstheme="minorBidi" w:hint="default"/>
+      </w:rPr>
+    </w:lvl>
+    <w:lvl w:ilvl="4" w:tplc="04090003" w:tentative="1">
+      <w:start w:val="1"/>
+      <w:numFmt w:val="bullet"/>
+      <w:lvlText w:val="o"/>
+      <w:lvlJc w:val="left"/>
+      <w:pPr>
+        <w:ind w:left="3600" w:hanging="360"/>
+      </w:pPr>
+      <w:rPr>
+        <w:rFonts w:ascii="Courier New" w:hAnsi="Courier New" w:cs="Courier New" w:hint="default"/>
+      </w:rPr>
+    </w:lvl>
+    <w:lvl w:ilvl="5" w:tplc="04090005" w:tentative="1">
+      <w:start w:val="1"/>
+      <w:numFmt w:val="bullet"/>
+      <w:lvlText w:val=""/>
+      <w:lvlJc w:val="left"/>
+      <w:pPr>
+        <w:ind w:left="4320" w:hanging="360"/>
+      </w:pPr>
+      <w:rPr>
+        <w:rFonts w:ascii="Wingdings" w:hAnsi="Wingdings" w:hint="default"/>
+      </w:rPr>
+    </w:lvl>
+    <w:lvl w:ilvl="6" w:tplc="04090001" w:tentative="1">
+      <w:start w:val="1"/>
+      <w:numFmt w:val="bullet"/>
+      <w:lvlText w:val=""/>
+      <w:lvlJc w:val="left"/>
+      <w:pPr>
+        <w:ind w:left="5040" w:hanging="360"/>
+      </w:pPr>
+      <w:rPr>
+        <w:rFonts w:ascii="Symbol" w:hAnsi="Symbol" w:hint="default"/>
+      </w:rPr>
+    </w:lvl>
+    <w:lvl w:ilvl="7" w:tplc="04090003" w:tentative="1">
+      <w:start w:val="1"/>
+      <w:numFmt w:val="bullet"/>
+      <w:lvlText w:val="o"/>
+      <w:lvlJc w:val="left"/>
+      <w:pPr>
+        <w:ind w:left="5760" w:hanging="360"/>
+      </w:pPr>
+      <w:rPr>
+        <w:rFonts w:ascii="Courier New" w:hAnsi="Courier New" w:cs="Courier New" w:hint="default"/>
+      </w:rPr>
+    </w:lvl>
+    <w:lvl w:ilvl="8" w:tplc="04090005" w:tentative="1">
+      <w:start w:val="1"/>
+      <w:numFmt w:val="bullet"/>
+      <w:lvlText w:val=""/>
+      <w:lvlJc w:val="left"/>
+      <w:pPr>
+        <w:ind w:left="6480" w:hanging="360"/>
+      </w:pPr>
+      <w:rPr>
+        <w:rFonts w:ascii="Wingdings" w:hAnsi="Wingdings" w:hint="default"/>
+      </w:rPr>
+    </w:lvl>
+  </w:abstractNum>
+  <w:abstractNum w:abstractNumId="3" w15:restartNumberingAfterBreak="0">
+    <w:nsid w:val="519D4B83"/>
+    <w:multiLevelType w:val="hybridMultilevel"/>
+    <w:tmpl w:val="680E5AA8"/>
     <w:lvl w:ilvl="0" w:tplc="0409000F">
       <w:start w:val="1"/>
       <w:numFmt w:val="decimal"/>
@@ -6388,130 +5730,17 @@
       </w:pPr>
     </w:lvl>
   </w:abstractNum>
-  <w:abstractNum w:abstractNumId="1" w15:restartNumberingAfterBreak="0">
-    <w:nsid w:val="21724D53"/>
+  <w:abstractNum w:abstractNumId="4" w15:restartNumberingAfterBreak="0">
+    <w:nsid w:val="720B4EC3"/>
     <w:multiLevelType w:val="hybridMultilevel"/>
-    <w:tmpl w:val="3274D596"/>
-    <w:lvl w:ilvl="0" w:tplc="C6C05332">
+    <w:tmpl w:val="0D98BE42"/>
+    <w:lvl w:ilvl="0" w:tplc="5A0CFA82">
       <w:start w:val="1"/>
-      <w:numFmt w:val="bullet"/>
-      <w:lvlText w:val="-"/>
+      <w:numFmt w:val="lowerLetter"/>
+      <w:lvlText w:val="%1)"/>
       <w:lvlJc w:val="left"/>
       <w:pPr>
-        <w:ind w:left="720" w:hanging="360"/>
-      </w:pPr>
-      <w:rPr>
-        <w:rFonts w:ascii="Calibri" w:eastAsiaTheme="minorHAnsi" w:hAnsi="Calibri" w:cs="Calibri" w:hint="default"/>
-      </w:rPr>
-    </w:lvl>
-    <w:lvl w:ilvl="1" w:tplc="04090003">
-      <w:start w:val="1"/>
-      <w:numFmt w:val="bullet"/>
-      <w:lvlText w:val="o"/>
-      <w:lvlJc w:val="left"/>
-      <w:pPr>
-        <w:ind w:left="1440" w:hanging="360"/>
-      </w:pPr>
-      <w:rPr>
-        <w:rFonts w:ascii="Courier New" w:hAnsi="Courier New" w:cs="Courier New" w:hint="default"/>
-      </w:rPr>
-    </w:lvl>
-    <w:lvl w:ilvl="2" w:tplc="04090005">
-      <w:start w:val="1"/>
-      <w:numFmt w:val="bullet"/>
-      <w:lvlText w:val=""/>
-      <w:lvlJc w:val="left"/>
-      <w:pPr>
-        <w:ind w:left="2160" w:hanging="360"/>
-      </w:pPr>
-      <w:rPr>
-        <w:rFonts w:ascii="Wingdings" w:hAnsi="Wingdings" w:hint="default"/>
-      </w:rPr>
-    </w:lvl>
-    <w:lvl w:ilvl="3" w:tplc="6532C86E">
-      <w:start w:val="3"/>
-      <w:numFmt w:val="bullet"/>
-      <w:lvlText w:val=""/>
-      <w:lvlJc w:val="left"/>
-      <w:pPr>
-        <w:ind w:left="2880" w:hanging="360"/>
-      </w:pPr>
-      <w:rPr>
-        <w:rFonts w:ascii="Symbol" w:eastAsiaTheme="minorHAnsi" w:hAnsi="Symbol" w:cstheme="minorBidi" w:hint="default"/>
-      </w:rPr>
-    </w:lvl>
-    <w:lvl w:ilvl="4" w:tplc="04090003" w:tentative="1">
-      <w:start w:val="1"/>
-      <w:numFmt w:val="bullet"/>
-      <w:lvlText w:val="o"/>
-      <w:lvlJc w:val="left"/>
-      <w:pPr>
-        <w:ind w:left="3600" w:hanging="360"/>
-      </w:pPr>
-      <w:rPr>
-        <w:rFonts w:ascii="Courier New" w:hAnsi="Courier New" w:cs="Courier New" w:hint="default"/>
-      </w:rPr>
-    </w:lvl>
-    <w:lvl w:ilvl="5" w:tplc="04090005" w:tentative="1">
-      <w:start w:val="1"/>
-      <w:numFmt w:val="bullet"/>
-      <w:lvlText w:val=""/>
-      <w:lvlJc w:val="left"/>
-      <w:pPr>
-        <w:ind w:left="4320" w:hanging="360"/>
-      </w:pPr>
-      <w:rPr>
-        <w:rFonts w:ascii="Wingdings" w:hAnsi="Wingdings" w:hint="default"/>
-      </w:rPr>
-    </w:lvl>
-    <w:lvl w:ilvl="6" w:tplc="04090001" w:tentative="1">
-      <w:start w:val="1"/>
-      <w:numFmt w:val="bullet"/>
-      <w:lvlText w:val=""/>
-      <w:lvlJc w:val="left"/>
-      <w:pPr>
-        <w:ind w:left="5040" w:hanging="360"/>
-      </w:pPr>
-      <w:rPr>
-        <w:rFonts w:ascii="Symbol" w:hAnsi="Symbol" w:hint="default"/>
-      </w:rPr>
-    </w:lvl>
-    <w:lvl w:ilvl="7" w:tplc="04090003" w:tentative="1">
-      <w:start w:val="1"/>
-      <w:numFmt w:val="bullet"/>
-      <w:lvlText w:val="o"/>
-      <w:lvlJc w:val="left"/>
-      <w:pPr>
-        <w:ind w:left="5760" w:hanging="360"/>
-      </w:pPr>
-      <w:rPr>
-        <w:rFonts w:ascii="Courier New" w:hAnsi="Courier New" w:cs="Courier New" w:hint="default"/>
-      </w:rPr>
-    </w:lvl>
-    <w:lvl w:ilvl="8" w:tplc="04090005" w:tentative="1">
-      <w:start w:val="1"/>
-      <w:numFmt w:val="bullet"/>
-      <w:lvlText w:val=""/>
-      <w:lvlJc w:val="left"/>
-      <w:pPr>
-        <w:ind w:left="6480" w:hanging="360"/>
-      </w:pPr>
-      <w:rPr>
-        <w:rFonts w:ascii="Wingdings" w:hAnsi="Wingdings" w:hint="default"/>
-      </w:rPr>
-    </w:lvl>
-  </w:abstractNum>
-  <w:abstractNum w:abstractNumId="2" w15:restartNumberingAfterBreak="0">
-    <w:nsid w:val="519D4B83"/>
-    <w:multiLevelType w:val="hybridMultilevel"/>
-    <w:tmpl w:val="680E5AA8"/>
-    <w:lvl w:ilvl="0" w:tplc="0409000F">
-      <w:start w:val="1"/>
-      <w:numFmt w:val="decimal"/>
-      <w:lvlText w:val="%1."/>
-      <w:lvlJc w:val="left"/>
-      <w:pPr>
-        <w:ind w:left="720" w:hanging="360"/>
+        <w:ind w:left="1080" w:hanging="360"/>
       </w:pPr>
       <w:rPr>
         <w:rFonts w:hint="default"/>
@@ -6523,7 +5752,7 @@
       <w:lvlText w:val="%2."/>
       <w:lvlJc w:val="left"/>
       <w:pPr>
-        <w:ind w:left="1440" w:hanging="360"/>
+        <w:ind w:left="1800" w:hanging="360"/>
       </w:pPr>
     </w:lvl>
     <w:lvl w:ilvl="2" w:tplc="0409001B" w:tentative="1">
@@ -6532,7 +5761,7 @@
       <w:lvlText w:val="%3."/>
       <w:lvlJc w:val="right"/>
       <w:pPr>
-        <w:ind w:left="2160" w:hanging="180"/>
+        <w:ind w:left="2520" w:hanging="180"/>
       </w:pPr>
     </w:lvl>
     <w:lvl w:ilvl="3" w:tplc="0409000F" w:tentative="1">
@@ -6541,7 +5770,7 @@
       <w:lvlText w:val="%4."/>
       <w:lvlJc w:val="left"/>
       <w:pPr>
-        <w:ind w:left="2880" w:hanging="360"/>
+        <w:ind w:left="3240" w:hanging="360"/>
       </w:pPr>
     </w:lvl>
     <w:lvl w:ilvl="4" w:tplc="04090019" w:tentative="1">
@@ -6550,7 +5779,7 @@
       <w:lvlText w:val="%5."/>
       <w:lvlJc w:val="left"/>
       <w:pPr>
-        <w:ind w:left="3600" w:hanging="360"/>
+        <w:ind w:left="3960" w:hanging="360"/>
       </w:pPr>
     </w:lvl>
     <w:lvl w:ilvl="5" w:tplc="0409001B" w:tentative="1">
@@ -6559,7 +5788,7 @@
       <w:lvlText w:val="%6."/>
       <w:lvlJc w:val="right"/>
       <w:pPr>
-        <w:ind w:left="4320" w:hanging="180"/>
+        <w:ind w:left="4680" w:hanging="180"/>
       </w:pPr>
     </w:lvl>
     <w:lvl w:ilvl="6" w:tplc="0409000F" w:tentative="1">
@@ -6568,7 +5797,7 @@
       <w:lvlText w:val="%7."/>
       <w:lvlJc w:val="left"/>
       <w:pPr>
-        <w:ind w:left="5040" w:hanging="360"/>
+        <w:ind w:left="5400" w:hanging="360"/>
       </w:pPr>
     </w:lvl>
     <w:lvl w:ilvl="7" w:tplc="04090019" w:tentative="1">
@@ -6577,7 +5806,7 @@
       <w:lvlText w:val="%8."/>
       <w:lvlJc w:val="left"/>
       <w:pPr>
-        <w:ind w:left="5760" w:hanging="360"/>
+        <w:ind w:left="6120" w:hanging="360"/>
       </w:pPr>
     </w:lvl>
     <w:lvl w:ilvl="8" w:tplc="0409001B" w:tentative="1">
@@ -6586,18 +5815,18 @@
       <w:lvlText w:val="%9."/>
       <w:lvlJc w:val="right"/>
       <w:pPr>
-        <w:ind w:left="6480" w:hanging="180"/>
+        <w:ind w:left="6840" w:hanging="180"/>
       </w:pPr>
     </w:lvl>
   </w:abstractNum>
-  <w:abstractNum w:abstractNumId="3" w15:restartNumberingAfterBreak="0">
-    <w:nsid w:val="720B4EC3"/>
+  <w:abstractNum w:abstractNumId="5" w15:restartNumberingAfterBreak="0">
+    <w:nsid w:val="7CBC149B"/>
     <w:multiLevelType w:val="hybridMultilevel"/>
-    <w:tmpl w:val="0D98BE42"/>
-    <w:lvl w:ilvl="0" w:tplc="5A0CFA82">
+    <w:tmpl w:val="55D2B5D6"/>
+    <w:lvl w:ilvl="0" w:tplc="5E8208D6">
       <w:start w:val="1"/>
-      <w:numFmt w:val="lowerLetter"/>
-      <w:lvlText w:val="%1)"/>
+      <w:numFmt w:val="decimal"/>
+      <w:lvlText w:val="%1."/>
       <w:lvlJc w:val="left"/>
       <w:pPr>
         <w:ind w:left="1080" w:hanging="360"/>
@@ -6679,109 +5908,23 @@
       </w:pPr>
     </w:lvl>
   </w:abstractNum>
-  <w:abstractNum w:abstractNumId="4" w15:restartNumberingAfterBreak="0">
-    <w:nsid w:val="7CBC149B"/>
-    <w:multiLevelType w:val="hybridMultilevel"/>
-    <w:tmpl w:val="55D2B5D6"/>
-    <w:lvl w:ilvl="0" w:tplc="5E8208D6">
-      <w:start w:val="1"/>
-      <w:numFmt w:val="decimal"/>
-      <w:lvlText w:val="%1."/>
-      <w:lvlJc w:val="left"/>
-      <w:pPr>
-        <w:ind w:left="1080" w:hanging="360"/>
-      </w:pPr>
-      <w:rPr>
-        <w:rFonts w:hint="default"/>
-      </w:rPr>
-    </w:lvl>
-    <w:lvl w:ilvl="1" w:tplc="04090019" w:tentative="1">
-      <w:start w:val="1"/>
-      <w:numFmt w:val="lowerLetter"/>
-      <w:lvlText w:val="%2."/>
-      <w:lvlJc w:val="left"/>
-      <w:pPr>
-        <w:ind w:left="1800" w:hanging="360"/>
-      </w:pPr>
-    </w:lvl>
-    <w:lvl w:ilvl="2" w:tplc="0409001B" w:tentative="1">
-      <w:start w:val="1"/>
-      <w:numFmt w:val="lowerRoman"/>
-      <w:lvlText w:val="%3."/>
-      <w:lvlJc w:val="right"/>
-      <w:pPr>
-        <w:ind w:left="2520" w:hanging="180"/>
-      </w:pPr>
-    </w:lvl>
-    <w:lvl w:ilvl="3" w:tplc="0409000F" w:tentative="1">
-      <w:start w:val="1"/>
-      <w:numFmt w:val="decimal"/>
-      <w:lvlText w:val="%4."/>
-      <w:lvlJc w:val="left"/>
-      <w:pPr>
-        <w:ind w:left="3240" w:hanging="360"/>
-      </w:pPr>
-    </w:lvl>
-    <w:lvl w:ilvl="4" w:tplc="04090019" w:tentative="1">
-      <w:start w:val="1"/>
-      <w:numFmt w:val="lowerLetter"/>
-      <w:lvlText w:val="%5."/>
-      <w:lvlJc w:val="left"/>
-      <w:pPr>
-        <w:ind w:left="3960" w:hanging="360"/>
-      </w:pPr>
-    </w:lvl>
-    <w:lvl w:ilvl="5" w:tplc="0409001B" w:tentative="1">
-      <w:start w:val="1"/>
-      <w:numFmt w:val="lowerRoman"/>
-      <w:lvlText w:val="%6."/>
-      <w:lvlJc w:val="right"/>
-      <w:pPr>
-        <w:ind w:left="4680" w:hanging="180"/>
-      </w:pPr>
-    </w:lvl>
-    <w:lvl w:ilvl="6" w:tplc="0409000F" w:tentative="1">
-      <w:start w:val="1"/>
-      <w:numFmt w:val="decimal"/>
-      <w:lvlText w:val="%7."/>
-      <w:lvlJc w:val="left"/>
-      <w:pPr>
-        <w:ind w:left="5400" w:hanging="360"/>
-      </w:pPr>
-    </w:lvl>
-    <w:lvl w:ilvl="7" w:tplc="04090019" w:tentative="1">
-      <w:start w:val="1"/>
-      <w:numFmt w:val="lowerLetter"/>
-      <w:lvlText w:val="%8."/>
-      <w:lvlJc w:val="left"/>
-      <w:pPr>
-        <w:ind w:left="6120" w:hanging="360"/>
-      </w:pPr>
-    </w:lvl>
-    <w:lvl w:ilvl="8" w:tplc="0409001B" w:tentative="1">
-      <w:start w:val="1"/>
-      <w:numFmt w:val="lowerRoman"/>
-      <w:lvlText w:val="%9."/>
-      <w:lvlJc w:val="right"/>
-      <w:pPr>
-        <w:ind w:left="6840" w:hanging="180"/>
-      </w:pPr>
-    </w:lvl>
-  </w:abstractNum>
   <w:num w:numId="1" w16cid:durableId="2143189756">
+    <w:abstractNumId w:val="3"/>
+  </w:num>
+  <w:num w:numId="2" w16cid:durableId="333340972">
+    <w:abstractNumId w:val="1"/>
+  </w:num>
+  <w:num w:numId="3" w16cid:durableId="2110274403">
     <w:abstractNumId w:val="2"/>
   </w:num>
-  <w:num w:numId="2" w16cid:durableId="333340972">
-    <w:abstractNumId w:val="0"/>
-  </w:num>
-  <w:num w:numId="3" w16cid:durableId="2110274403">
-    <w:abstractNumId w:val="1"/>
-  </w:num>
   <w:num w:numId="4" w16cid:durableId="259338794">
-    <w:abstractNumId w:val="3"/>
+    <w:abstractNumId w:val="4"/>
   </w:num>
   <w:num w:numId="5" w16cid:durableId="394203781">
-    <w:abstractNumId w:val="4"/>
+    <w:abstractNumId w:val="5"/>
+  </w:num>
+  <w:num w:numId="6" w16cid:durableId="533544053">
+    <w:abstractNumId w:val="0"/>
   </w:num>
 </w:numbering>
 </file>

</xml_diff>